<commit_message>
lecs 21 22 edited by AVK
</commit_message>
<xml_diff>
--- a/lectures/ch-3/25.docx
+++ b/lectures/ch-3/25.docx
@@ -102,7 +102,7 @@
           <v:shape id="_x0000_i1025" type="#_x0000_t75" style="width:9.75pt;height:18.75pt" o:ole="">
             <v:imagedata r:id="rId7" o:title=""/>
           </v:shape>
-          <o:OLEObject Type="Embed" ProgID="Equation.3" ShapeID="_x0000_i1025" DrawAspect="Content" ObjectID="_1628868585" r:id="rId8"/>
+          <o:OLEObject Type="Embed" ProgID="Equation.3" ShapeID="_x0000_i1025" DrawAspect="Content" ObjectID="_1628922600" r:id="rId8"/>
         </w:object>
       </w:r>
       <w:r>
@@ -113,7 +113,7 @@
           <v:shape id="_x0000_i1026" type="#_x0000_t75" style="width:173.25pt;height:42pt" o:ole="">
             <v:imagedata r:id="rId9" o:title=""/>
           </v:shape>
-          <o:OLEObject Type="Embed" ProgID="Equation.3" ShapeID="_x0000_i1026" DrawAspect="Content" ObjectID="_1628868586" r:id="rId10"/>
+          <o:OLEObject Type="Embed" ProgID="Equation.3" ShapeID="_x0000_i1026" DrawAspect="Content" ObjectID="_1628922601" r:id="rId10"/>
         </w:object>
       </w:r>
       <w:r>
@@ -127,7 +127,7 @@
           <v:shape id="_x0000_i1027" type="#_x0000_t75" style="width:12.75pt;height:15pt" o:ole="">
             <v:imagedata r:id="rId11" o:title=""/>
           </v:shape>
-          <o:OLEObject Type="Embed" ProgID="Equation.3" ShapeID="_x0000_i1027" DrawAspect="Content" ObjectID="_1628868587" r:id="rId12"/>
+          <o:OLEObject Type="Embed" ProgID="Equation.3" ShapeID="_x0000_i1027" DrawAspect="Content" ObjectID="_1628922602" r:id="rId12"/>
         </w:object>
       </w:r>
       <w:r>
@@ -149,7 +149,7 @@
           <v:shape id="_x0000_i1028" type="#_x0000_t75" style="width:12.75pt;height:15pt" o:ole="">
             <v:imagedata r:id="rId13" o:title=""/>
           </v:shape>
-          <o:OLEObject Type="Embed" ProgID="Equation.3" ShapeID="_x0000_i1028" DrawAspect="Content" ObjectID="_1628868588" r:id="rId14"/>
+          <o:OLEObject Type="Embed" ProgID="Equation.3" ShapeID="_x0000_i1028" DrawAspect="Content" ObjectID="_1628922603" r:id="rId14"/>
         </w:object>
       </w:r>
       <w:r>
@@ -199,7 +199,7 @@
           <v:shape id="_x0000_i1029" type="#_x0000_t75" style="width:12.75pt;height:15pt" o:ole="">
             <v:imagedata r:id="rId15" o:title=""/>
           </v:shape>
-          <o:OLEObject Type="Embed" ProgID="Equation.3" ShapeID="_x0000_i1029" DrawAspect="Content" ObjectID="_1628868589" r:id="rId16"/>
+          <o:OLEObject Type="Embed" ProgID="Equation.3" ShapeID="_x0000_i1029" DrawAspect="Content" ObjectID="_1628922604" r:id="rId16"/>
         </w:object>
       </w:r>
       <w:r>
@@ -213,7 +213,7 @@
           <v:shape id="_x0000_i1030" type="#_x0000_t75" style="width:54.75pt;height:18pt" o:ole="">
             <v:imagedata r:id="rId17" o:title=""/>
           </v:shape>
-          <o:OLEObject Type="Embed" ProgID="Equation.3" ShapeID="_x0000_i1030" DrawAspect="Content" ObjectID="_1628868590" r:id="rId18"/>
+          <o:OLEObject Type="Embed" ProgID="Equation.3" ShapeID="_x0000_i1030" DrawAspect="Content" ObjectID="_1628922605" r:id="rId18"/>
         </w:object>
       </w:r>
       <w:r>
@@ -238,7 +238,7 @@
           <v:shape id="_x0000_i1031" type="#_x0000_t75" style="width:12.75pt;height:15pt" o:ole="">
             <v:imagedata r:id="rId15" o:title=""/>
           </v:shape>
-          <o:OLEObject Type="Embed" ProgID="Equation.3" ShapeID="_x0000_i1031" DrawAspect="Content" ObjectID="_1628868591" r:id="rId19"/>
+          <o:OLEObject Type="Embed" ProgID="Equation.3" ShapeID="_x0000_i1031" DrawAspect="Content" ObjectID="_1628922606" r:id="rId19"/>
         </w:object>
       </w:r>
       <w:r>
@@ -258,7 +258,7 @@
           <v:shape id="_x0000_i1032" type="#_x0000_t75" style="width:12pt;height:12pt" o:ole="">
             <v:imagedata r:id="rId20" o:title=""/>
           </v:shape>
-          <o:OLEObject Type="Embed" ProgID="Equation.3" ShapeID="_x0000_i1032" DrawAspect="Content" ObjectID="_1628868592" r:id="rId21"/>
+          <o:OLEObject Type="Embed" ProgID="Equation.3" ShapeID="_x0000_i1032" DrawAspect="Content" ObjectID="_1628922607" r:id="rId21"/>
         </w:object>
       </w:r>
       <w:r>
@@ -272,7 +272,7 @@
           <v:shape id="_x0000_i1033" type="#_x0000_t75" style="width:12.75pt;height:15pt" o:ole="">
             <v:imagedata r:id="rId22" o:title=""/>
           </v:shape>
-          <o:OLEObject Type="Embed" ProgID="Equation.3" ShapeID="_x0000_i1033" DrawAspect="Content" ObjectID="_1628868593" r:id="rId23"/>
+          <o:OLEObject Type="Embed" ProgID="Equation.3" ShapeID="_x0000_i1033" DrawAspect="Content" ObjectID="_1628922608" r:id="rId23"/>
         </w:object>
       </w:r>
       <w:r>
@@ -300,7 +300,7 @@
           <v:shape id="_x0000_i1034" type="#_x0000_t75" style="width:54.75pt;height:18pt" o:ole="">
             <v:imagedata r:id="rId17" o:title=""/>
           </v:shape>
-          <o:OLEObject Type="Embed" ProgID="Equation.3" ShapeID="_x0000_i1034" DrawAspect="Content" ObjectID="_1628868594" r:id="rId24"/>
+          <o:OLEObject Type="Embed" ProgID="Equation.3" ShapeID="_x0000_i1034" DrawAspect="Content" ObjectID="_1628922609" r:id="rId24"/>
         </w:object>
       </w:r>
       <w:r>
@@ -314,7 +314,7 @@
           <v:shape id="_x0000_i1035" type="#_x0000_t75" style="width:12pt;height:12pt" o:ole="">
             <v:imagedata r:id="rId25" o:title=""/>
           </v:shape>
-          <o:OLEObject Type="Embed" ProgID="Equation.3" ShapeID="_x0000_i1035" DrawAspect="Content" ObjectID="_1628868595" r:id="rId26"/>
+          <o:OLEObject Type="Embed" ProgID="Equation.3" ShapeID="_x0000_i1035" DrawAspect="Content" ObjectID="_1628922610" r:id="rId26"/>
         </w:object>
       </w:r>
       <w:r>
@@ -328,7 +328,7 @@
           <v:shape id="_x0000_i1036" type="#_x0000_t75" style="width:12.75pt;height:15pt" o:ole="">
             <v:imagedata r:id="rId27" o:title=""/>
           </v:shape>
-          <o:OLEObject Type="Embed" ProgID="Equation.3" ShapeID="_x0000_i1036" DrawAspect="Content" ObjectID="_1628868596" r:id="rId28"/>
+          <o:OLEObject Type="Embed" ProgID="Equation.3" ShapeID="_x0000_i1036" DrawAspect="Content" ObjectID="_1628922611" r:id="rId28"/>
         </w:object>
       </w:r>
       <w:r>
@@ -342,7 +342,7 @@
           <v:shape id="_x0000_i1037" type="#_x0000_t75" style="width:416.25pt;height:95.25pt" o:ole="">
             <v:imagedata r:id="rId29" o:title=""/>
           </v:shape>
-          <o:OLEObject Type="Embed" ProgID="Equation.3" ShapeID="_x0000_i1037" DrawAspect="Content" ObjectID="_1628868597" r:id="rId30"/>
+          <o:OLEObject Type="Embed" ProgID="Equation.3" ShapeID="_x0000_i1037" DrawAspect="Content" ObjectID="_1628922612" r:id="rId30"/>
         </w:object>
       </w:r>
       <w:r>
@@ -364,7 +364,7 @@
           <v:shape id="_x0000_i1038" type="#_x0000_t75" style="width:102.75pt;height:45pt" o:ole="">
             <v:imagedata r:id="rId31" o:title=""/>
           </v:shape>
-          <o:OLEObject Type="Embed" ProgID="Equation.3" ShapeID="_x0000_i1038" DrawAspect="Content" ObjectID="_1628868598" r:id="rId32"/>
+          <o:OLEObject Type="Embed" ProgID="Equation.3" ShapeID="_x0000_i1038" DrawAspect="Content" ObjectID="_1628922613" r:id="rId32"/>
         </w:object>
       </w:r>
       <w:r>
@@ -378,7 +378,7 @@
           <v:shape id="_x0000_i1039" type="#_x0000_t75" style="width:173.25pt;height:42pt" o:ole="">
             <v:imagedata r:id="rId33" o:title=""/>
           </v:shape>
-          <o:OLEObject Type="Embed" ProgID="Equation.3" ShapeID="_x0000_i1039" DrawAspect="Content" ObjectID="_1628868599" r:id="rId34"/>
+          <o:OLEObject Type="Embed" ProgID="Equation.3" ShapeID="_x0000_i1039" DrawAspect="Content" ObjectID="_1628922614" r:id="rId34"/>
         </w:object>
       </w:r>
       <w:r>
@@ -392,7 +392,7 @@
           <v:shape id="_x0000_i1040" type="#_x0000_t75" style="width:35.25pt;height:15pt" o:ole="">
             <v:imagedata r:id="rId35" o:title=""/>
           </v:shape>
-          <o:OLEObject Type="Embed" ProgID="Equation.3" ShapeID="_x0000_i1040" DrawAspect="Content" ObjectID="_1628868600" r:id="rId36"/>
+          <o:OLEObject Type="Embed" ProgID="Equation.3" ShapeID="_x0000_i1040" DrawAspect="Content" ObjectID="_1628922615" r:id="rId36"/>
         </w:object>
       </w:r>
       <w:r>
@@ -414,7 +414,7 @@
           <v:shape id="_x0000_i1041" type="#_x0000_t75" style="width:66.75pt;height:20.25pt" o:ole="">
             <v:imagedata r:id="rId37" o:title=""/>
           </v:shape>
-          <o:OLEObject Type="Embed" ProgID="Equation.3" ShapeID="_x0000_i1041" DrawAspect="Content" ObjectID="_1628868601" r:id="rId38"/>
+          <o:OLEObject Type="Embed" ProgID="Equation.3" ShapeID="_x0000_i1041" DrawAspect="Content" ObjectID="_1628922616" r:id="rId38"/>
         </w:object>
       </w:r>
       <w:r>
@@ -428,7 +428,7 @@
           <v:shape id="_x0000_i1042" type="#_x0000_t75" style="width:135.75pt;height:42pt" o:ole="">
             <v:imagedata r:id="rId39" o:title=""/>
           </v:shape>
-          <o:OLEObject Type="Embed" ProgID="Equation.3" ShapeID="_x0000_i1042" DrawAspect="Content" ObjectID="_1628868602" r:id="rId40"/>
+          <o:OLEObject Type="Embed" ProgID="Equation.3" ShapeID="_x0000_i1042" DrawAspect="Content" ObjectID="_1628922617" r:id="rId40"/>
         </w:object>
       </w:r>
       <w:r>
@@ -450,7 +450,7 @@
           <v:shape id="_x0000_i1043" type="#_x0000_t75" style="width:176.25pt;height:42pt" o:ole="">
             <v:imagedata r:id="rId41" o:title=""/>
           </v:shape>
-          <o:OLEObject Type="Embed" ProgID="Equation.3" ShapeID="_x0000_i1043" DrawAspect="Content" ObjectID="_1628868603" r:id="rId42"/>
+          <o:OLEObject Type="Embed" ProgID="Equation.3" ShapeID="_x0000_i1043" DrawAspect="Content" ObjectID="_1628922618" r:id="rId42"/>
         </w:object>
       </w:r>
       <w:r>
@@ -464,7 +464,7 @@
           <v:shape id="_x0000_i1044" type="#_x0000_t75" style="width:160.5pt;height:24pt" o:ole="">
             <v:imagedata r:id="rId43" o:title=""/>
           </v:shape>
-          <o:OLEObject Type="Embed" ProgID="Equation.3" ShapeID="_x0000_i1044" DrawAspect="Content" ObjectID="_1628868604" r:id="rId44"/>
+          <o:OLEObject Type="Embed" ProgID="Equation.3" ShapeID="_x0000_i1044" DrawAspect="Content" ObjectID="_1628922619" r:id="rId44"/>
         </w:object>
       </w:r>
       <w:r>
@@ -478,7 +478,7 @@
           <v:shape id="_x0000_i1045" type="#_x0000_t75" style="width:146.25pt;height:24pt" o:ole="">
             <v:imagedata r:id="rId45" o:title=""/>
           </v:shape>
-          <o:OLEObject Type="Embed" ProgID="Equation.3" ShapeID="_x0000_i1045" DrawAspect="Content" ObjectID="_1628868605" r:id="rId46"/>
+          <o:OLEObject Type="Embed" ProgID="Equation.3" ShapeID="_x0000_i1045" DrawAspect="Content" ObjectID="_1628922620" r:id="rId46"/>
         </w:object>
       </w:r>
       <w:r>
@@ -492,7 +492,7 @@
           <v:shape id="_x0000_i1046" type="#_x0000_t75" style="width:312.75pt;height:47.25pt" o:ole="">
             <v:imagedata r:id="rId47" o:title=""/>
           </v:shape>
-          <o:OLEObject Type="Embed" ProgID="Equation.3" ShapeID="_x0000_i1046" DrawAspect="Content" ObjectID="_1628868606" r:id="rId48"/>
+          <o:OLEObject Type="Embed" ProgID="Equation.3" ShapeID="_x0000_i1046" DrawAspect="Content" ObjectID="_1628922621" r:id="rId48"/>
         </w:object>
       </w:r>
       <w:r>
@@ -506,7 +506,7 @@
           <v:shape id="_x0000_i1047" type="#_x0000_t75" style="width:12.75pt;height:15pt" o:ole="">
             <v:imagedata r:id="rId49" o:title=""/>
           </v:shape>
-          <o:OLEObject Type="Embed" ProgID="Equation.3" ShapeID="_x0000_i1047" DrawAspect="Content" ObjectID="_1628868607" r:id="rId50"/>
+          <o:OLEObject Type="Embed" ProgID="Equation.3" ShapeID="_x0000_i1047" DrawAspect="Content" ObjectID="_1628922622" r:id="rId50"/>
         </w:object>
       </w:r>
       <w:r>
@@ -523,7 +523,7 @@
           <v:shape id="_x0000_i1048" type="#_x0000_t75" style="width:12pt;height:12pt" o:ole="">
             <v:imagedata r:id="rId51" o:title=""/>
           </v:shape>
-          <o:OLEObject Type="Embed" ProgID="Equation.3" ShapeID="_x0000_i1048" DrawAspect="Content" ObjectID="_1628868608" r:id="rId52"/>
+          <o:OLEObject Type="Embed" ProgID="Equation.3" ShapeID="_x0000_i1048" DrawAspect="Content" ObjectID="_1628922623" r:id="rId52"/>
         </w:object>
       </w:r>
       <w:r>
@@ -537,7 +537,7 @@
           <v:shape id="_x0000_i1049" type="#_x0000_t75" style="width:12.75pt;height:15pt" o:ole="">
             <v:imagedata r:id="rId53" o:title=""/>
           </v:shape>
-          <o:OLEObject Type="Embed" ProgID="Equation.3" ShapeID="_x0000_i1049" DrawAspect="Content" ObjectID="_1628868609" r:id="rId54"/>
+          <o:OLEObject Type="Embed" ProgID="Equation.3" ShapeID="_x0000_i1049" DrawAspect="Content" ObjectID="_1628922624" r:id="rId54"/>
         </w:object>
       </w:r>
       <w:r>
@@ -551,7 +551,7 @@
           <v:shape id="_x0000_i1050" type="#_x0000_t75" style="width:23.25pt;height:17.25pt" o:ole="">
             <v:imagedata r:id="rId55" o:title=""/>
           </v:shape>
-          <o:OLEObject Type="Embed" ProgID="Equation.3" ShapeID="_x0000_i1050" DrawAspect="Content" ObjectID="_1628868610" r:id="rId56"/>
+          <o:OLEObject Type="Embed" ProgID="Equation.3" ShapeID="_x0000_i1050" DrawAspect="Content" ObjectID="_1628922625" r:id="rId56"/>
         </w:object>
       </w:r>
       <w:r>
@@ -597,7 +597,7 @@
           <v:shape id="_x0000_i1051" type="#_x0000_t75" style="width:75pt;height:23.25pt" o:ole="">
             <v:imagedata r:id="rId57" o:title=""/>
           </v:shape>
-          <o:OLEObject Type="Embed" ProgID="Equation.3" ShapeID="_x0000_i1051" DrawAspect="Content" ObjectID="_1628868611" r:id="rId58"/>
+          <o:OLEObject Type="Embed" ProgID="Equation.3" ShapeID="_x0000_i1051" DrawAspect="Content" ObjectID="_1628922626" r:id="rId58"/>
         </w:object>
       </w:r>
       <w:r>
@@ -630,7 +630,7 @@
           <v:shape id="_x0000_i1052" type="#_x0000_t75" style="width:48pt;height:18pt" o:ole="">
             <v:imagedata r:id="rId59" o:title=""/>
           </v:shape>
-          <o:OLEObject Type="Embed" ProgID="Equation.3" ShapeID="_x0000_i1052" DrawAspect="Content" ObjectID="_1628868612" r:id="rId60"/>
+          <o:OLEObject Type="Embed" ProgID="Equation.3" ShapeID="_x0000_i1052" DrawAspect="Content" ObjectID="_1628922627" r:id="rId60"/>
         </w:object>
       </w:r>
       <w:r>
@@ -644,7 +644,7 @@
           <v:shape id="_x0000_i1053" type="#_x0000_t75" style="width:162pt;height:41.25pt" o:ole="">
             <v:imagedata r:id="rId61" o:title=""/>
           </v:shape>
-          <o:OLEObject Type="Embed" ProgID="Equation.3" ShapeID="_x0000_i1053" DrawAspect="Content" ObjectID="_1628868613" r:id="rId62"/>
+          <o:OLEObject Type="Embed" ProgID="Equation.3" ShapeID="_x0000_i1053" DrawAspect="Content" ObjectID="_1628922628" r:id="rId62"/>
         </w:object>
       </w:r>
       <w:r>
@@ -676,7 +676,7 @@
           <v:shape id="_x0000_i1054" type="#_x0000_t75" style="width:12.75pt;height:15pt" o:ole="">
             <v:imagedata r:id="rId63" o:title=""/>
           </v:shape>
-          <o:OLEObject Type="Embed" ProgID="Equation.3" ShapeID="_x0000_i1054" DrawAspect="Content" ObjectID="_1628868614" r:id="rId64"/>
+          <o:OLEObject Type="Embed" ProgID="Equation.3" ShapeID="_x0000_i1054" DrawAspect="Content" ObjectID="_1628922629" r:id="rId64"/>
         </w:object>
       </w:r>
       <w:r>
@@ -690,7 +690,7 @@
           <v:shape id="_x0000_i1055" type="#_x0000_t75" style="width:14.25pt;height:14.25pt" o:ole="">
             <v:imagedata r:id="rId65" o:title=""/>
           </v:shape>
-          <o:OLEObject Type="Embed" ProgID="Equation.3" ShapeID="_x0000_i1055" DrawAspect="Content" ObjectID="_1628868615" r:id="rId66"/>
+          <o:OLEObject Type="Embed" ProgID="Equation.3" ShapeID="_x0000_i1055" DrawAspect="Content" ObjectID="_1628922630" r:id="rId66"/>
         </w:object>
       </w:r>
       <w:r>
@@ -709,7 +709,7 @@
           <v:shape id="_x0000_i1056" type="#_x0000_t75" style="width:129pt;height:63pt" o:ole="">
             <v:imagedata r:id="rId67" o:title=""/>
           </v:shape>
-          <o:OLEObject Type="Embed" ProgID="Equation.3" ShapeID="_x0000_i1056" DrawAspect="Content" ObjectID="_1628868616" r:id="rId68"/>
+          <o:OLEObject Type="Embed" ProgID="Equation.3" ShapeID="_x0000_i1056" DrawAspect="Content" ObjectID="_1628922631" r:id="rId68"/>
         </w:object>
       </w:r>
       <w:r>
@@ -767,7 +767,7 @@
           <v:shape id="_x0000_i1057" type="#_x0000_t75" style="width:39pt;height:15.75pt" o:ole="">
             <v:imagedata r:id="rId69" o:title=""/>
           </v:shape>
-          <o:OLEObject Type="Embed" ProgID="Equation.3" ShapeID="_x0000_i1057" DrawAspect="Content" ObjectID="_1628868617" r:id="rId70"/>
+          <o:OLEObject Type="Embed" ProgID="Equation.3" ShapeID="_x0000_i1057" DrawAspect="Content" ObjectID="_1628922632" r:id="rId70"/>
         </w:object>
       </w:r>
       <w:r>
@@ -781,7 +781,7 @@
           <v:shape id="_x0000_i1058" type="#_x0000_t75" style="width:54.75pt;height:39.75pt" o:ole="">
             <v:imagedata r:id="rId71" o:title=""/>
           </v:shape>
-          <o:OLEObject Type="Embed" ProgID="Equation.3" ShapeID="_x0000_i1058" DrawAspect="Content" ObjectID="_1628868618" r:id="rId72"/>
+          <o:OLEObject Type="Embed" ProgID="Equation.3" ShapeID="_x0000_i1058" DrawAspect="Content" ObjectID="_1628922633" r:id="rId72"/>
         </w:object>
       </w:r>
       <w:r>
@@ -795,7 +795,7 @@
           <v:shape id="_x0000_i1059" type="#_x0000_t75" style="width:14.25pt;height:14.25pt" o:ole="">
             <v:imagedata r:id="rId73" o:title=""/>
           </v:shape>
-          <o:OLEObject Type="Embed" ProgID="Equation.3" ShapeID="_x0000_i1059" DrawAspect="Content" ObjectID="_1628868619" r:id="rId74"/>
+          <o:OLEObject Type="Embed" ProgID="Equation.3" ShapeID="_x0000_i1059" DrawAspect="Content" ObjectID="_1628922634" r:id="rId74"/>
         </w:object>
       </w:r>
       <w:r>
@@ -809,7 +809,7 @@
           <v:shape id="_x0000_i1060" type="#_x0000_t75" style="width:12pt;height:12pt" o:ole="">
             <v:imagedata r:id="rId75" o:title=""/>
           </v:shape>
-          <o:OLEObject Type="Embed" ProgID="Equation.3" ShapeID="_x0000_i1060" DrawAspect="Content" ObjectID="_1628868620" r:id="rId76"/>
+          <o:OLEObject Type="Embed" ProgID="Equation.3" ShapeID="_x0000_i1060" DrawAspect="Content" ObjectID="_1628922635" r:id="rId76"/>
         </w:object>
       </w:r>
       <w:r>
@@ -823,7 +823,7 @@
           <v:shape id="_x0000_i1061" type="#_x0000_t75" style="width:39pt;height:18pt" o:ole="">
             <v:imagedata r:id="rId77" o:title=""/>
           </v:shape>
-          <o:OLEObject Type="Embed" ProgID="Equation.3" ShapeID="_x0000_i1061" DrawAspect="Content" ObjectID="_1628868621" r:id="rId78"/>
+          <o:OLEObject Type="Embed" ProgID="Equation.3" ShapeID="_x0000_i1061" DrawAspect="Content" ObjectID="_1628922636" r:id="rId78"/>
         </w:object>
       </w:r>
       <w:r>
@@ -837,7 +837,7 @@
           <v:shape id="_x0000_i1062" type="#_x0000_t75" style="width:35.25pt;height:15.75pt" o:ole="">
             <v:imagedata r:id="rId79" o:title=""/>
           </v:shape>
-          <o:OLEObject Type="Embed" ProgID="Equation.3" ShapeID="_x0000_i1062" DrawAspect="Content" ObjectID="_1628868622" r:id="rId80"/>
+          <o:OLEObject Type="Embed" ProgID="Equation.3" ShapeID="_x0000_i1062" DrawAspect="Content" ObjectID="_1628922637" r:id="rId80"/>
         </w:object>
       </w:r>
       <w:r>
@@ -851,7 +851,7 @@
           <v:shape id="_x0000_i1063" type="#_x0000_t75" style="width:135.75pt;height:41.25pt" o:ole="">
             <v:imagedata r:id="rId81" o:title=""/>
           </v:shape>
-          <o:OLEObject Type="Embed" ProgID="Equation.3" ShapeID="_x0000_i1063" DrawAspect="Content" ObjectID="_1628868623" r:id="rId82"/>
+          <o:OLEObject Type="Embed" ProgID="Equation.3" ShapeID="_x0000_i1063" DrawAspect="Content" ObjectID="_1628922638" r:id="rId82"/>
         </w:object>
       </w:r>
     </w:p>
@@ -873,7 +873,7 @@
           <v:shape id="_x0000_i1064" type="#_x0000_t75" style="width:36pt;height:15pt" o:ole="">
             <v:imagedata r:id="rId83" o:title=""/>
           </v:shape>
-          <o:OLEObject Type="Embed" ProgID="Equation.3" ShapeID="_x0000_i1064" DrawAspect="Content" ObjectID="_1628868624" r:id="rId84"/>
+          <o:OLEObject Type="Embed" ProgID="Equation.3" ShapeID="_x0000_i1064" DrawAspect="Content" ObjectID="_1628922639" r:id="rId84"/>
         </w:object>
       </w:r>
       <w:r>
@@ -887,7 +887,7 @@
           <v:shape id="_x0000_i1065" type="#_x0000_t75" style="width:92.25pt;height:18.75pt" o:ole="">
             <v:imagedata r:id="rId85" o:title=""/>
           </v:shape>
-          <o:OLEObject Type="Embed" ProgID="Equation.3" ShapeID="_x0000_i1065" DrawAspect="Content" ObjectID="_1628868625" r:id="rId86"/>
+          <o:OLEObject Type="Embed" ProgID="Equation.3" ShapeID="_x0000_i1065" DrawAspect="Content" ObjectID="_1628922640" r:id="rId86"/>
         </w:object>
       </w:r>
       <w:r>
@@ -901,7 +901,7 @@
           <v:shape id="_x0000_i1066" type="#_x0000_t75" style="width:54.75pt;height:39.75pt" o:ole="">
             <v:imagedata r:id="rId71" o:title=""/>
           </v:shape>
-          <o:OLEObject Type="Embed" ProgID="Equation.3" ShapeID="_x0000_i1066" DrawAspect="Content" ObjectID="_1628868626" r:id="rId87"/>
+          <o:OLEObject Type="Embed" ProgID="Equation.3" ShapeID="_x0000_i1066" DrawAspect="Content" ObjectID="_1628922641" r:id="rId87"/>
         </w:object>
       </w:r>
       <w:r>
@@ -915,7 +915,7 @@
           <v:shape id="_x0000_i1067" type="#_x0000_t75" style="width:18pt;height:18.75pt" o:ole="">
             <v:imagedata r:id="rId88" o:title=""/>
           </v:shape>
-          <o:OLEObject Type="Embed" ProgID="Equation.3" ShapeID="_x0000_i1067" DrawAspect="Content" ObjectID="_1628868627" r:id="rId89"/>
+          <o:OLEObject Type="Embed" ProgID="Equation.3" ShapeID="_x0000_i1067" DrawAspect="Content" ObjectID="_1628922642" r:id="rId89"/>
         </w:object>
       </w:r>
       <w:r>
@@ -929,7 +929,7 @@
           <v:shape id="_x0000_i1068" type="#_x0000_t75" style="width:269.25pt;height:39.75pt" o:ole="">
             <v:imagedata r:id="rId90" o:title=""/>
           </v:shape>
-          <o:OLEObject Type="Embed" ProgID="Equation.3" ShapeID="_x0000_i1068" DrawAspect="Content" ObjectID="_1628868628" r:id="rId91"/>
+          <o:OLEObject Type="Embed" ProgID="Equation.3" ShapeID="_x0000_i1068" DrawAspect="Content" ObjectID="_1628922643" r:id="rId91"/>
         </w:object>
       </w:r>
       <w:r>
@@ -949,7 +949,7 @@
           <v:shape id="_x0000_i1069" type="#_x0000_t75" style="width:467.25pt;height:44.25pt" o:ole="">
             <v:imagedata r:id="rId92" o:title=""/>
           </v:shape>
-          <o:OLEObject Type="Embed" ProgID="Equation.3" ShapeID="_x0000_i1069" DrawAspect="Content" ObjectID="_1628868629" r:id="rId93"/>
+          <o:OLEObject Type="Embed" ProgID="Equation.3" ShapeID="_x0000_i1069" DrawAspect="Content" ObjectID="_1628922644" r:id="rId93"/>
         </w:object>
       </w:r>
     </w:p>
@@ -962,7 +962,7 @@
           <w:noProof/>
         </w:rPr>
         <w:lastRenderedPageBreak/>
-        <w:object w:dxaOrig="200" w:dyaOrig="380">
+        <w:object w:dxaOrig="1440" w:dyaOrig="1440">
           <v:group id="_x0000_s1285" style="position:absolute;left:0;text-align:left;margin-left:-17.1pt;margin-top:21.2pt;width:180.75pt;height:146.45pt;z-index:-251658240" coordorigin="1248,13551" coordsize="3615,2929" wrapcoords="10038 332 7708 443 4123 1440 4123 2105 1703 5649 538 7422 90 9194 -90 10966 0 12738 269 14511 1255 16283 4033 18055 4392 18166 10755 19828 11293 19828 11203 20714 11383 21157 12010 21157 12368 21157 12189 19828 16222 18055 16760 18055 19180 16615 19270 16283 20076 14511 20614 12738 20883 10966 20793 9194 21600 5428 20883 3877 21421 2105 21510 1329 17119 554 11651 332 10038 332">
             <v:shape id="_x0000_s1286" style="position:absolute;left:1248;top:13551;width:3533;height:2584;mso-position-horizontal:absolute;mso-position-vertical:absolute" coordsize="3533,2584" path="m370,722c522,561,645,247,997,152,1349,57,2080,,2479,152v399,152,770,608,912,912c3533,1368,3438,1748,3334,1976v-104,228,-219,361,-570,456c2413,2527,1643,2584,1225,2546,807,2508,455,2346,256,2204,57,2062,56,1871,28,1691,,1511,28,1273,85,1121,142,969,218,883,370,722xe">
               <v:path arrowok="t"/>
@@ -992,12 +992,12 @@
             </v:shape>
             <w10:wrap type="tight"/>
           </v:group>
-          <o:OLEObject Type="Embed" ProgID="Equation.3" ShapeID="_x0000_s1288" DrawAspect="Content" ObjectID="_1628868778" r:id="rId100"/>
-          <o:OLEObject Type="Embed" ProgID="Equation.3" ShapeID="_x0000_s1289" DrawAspect="Content" ObjectID="_1628868779" r:id="rId101"/>
-          <o:OLEObject Type="Embed" ProgID="Equation.3" ShapeID="_x0000_s1290" DrawAspect="Content" ObjectID="_1628868780" r:id="rId102"/>
-          <o:OLEObject Type="Embed" ProgID="Equation.3" ShapeID="_x0000_s1291" DrawAspect="Content" ObjectID="_1628868781" r:id="rId103"/>
-          <o:OLEObject Type="Embed" ProgID="Equation.3" ShapeID="_x0000_s1292" DrawAspect="Content" ObjectID="_1628868782" r:id="rId104"/>
-          <o:OLEObject Type="Embed" ProgID="Equation.3" ShapeID="_x0000_s1293" DrawAspect="Content" ObjectID="_1628868783" r:id="rId105"/>
+          <o:OLEObject Type="Embed" ProgID="Equation.3" ShapeID="_x0000_s1288" DrawAspect="Content" ObjectID="_1628922793" r:id="rId100"/>
+          <o:OLEObject Type="Embed" ProgID="Equation.3" ShapeID="_x0000_s1289" DrawAspect="Content" ObjectID="_1628922794" r:id="rId101"/>
+          <o:OLEObject Type="Embed" ProgID="Equation.3" ShapeID="_x0000_s1290" DrawAspect="Content" ObjectID="_1628922795" r:id="rId102"/>
+          <o:OLEObject Type="Embed" ProgID="Equation.3" ShapeID="_x0000_s1291" DrawAspect="Content" ObjectID="_1628922796" r:id="rId103"/>
+          <o:OLEObject Type="Embed" ProgID="Equation.3" ShapeID="_x0000_s1292" DrawAspect="Content" ObjectID="_1628922797" r:id="rId104"/>
+          <o:OLEObject Type="Embed" ProgID="Equation.3" ShapeID="_x0000_s1293" DrawAspect="Content" ObjectID="_1628922798" r:id="rId105"/>
         </w:object>
       </w:r>
       <w:r>
@@ -1011,7 +1011,7 @@
           <v:shape id="_x0000_i1076" type="#_x0000_t75" style="width:35.25pt;height:15pt" o:ole="">
             <v:imagedata r:id="rId106" o:title=""/>
           </v:shape>
-          <o:OLEObject Type="Embed" ProgID="Equation.3" ShapeID="_x0000_i1076" DrawAspect="Content" ObjectID="_1628868630" r:id="rId107"/>
+          <o:OLEObject Type="Embed" ProgID="Equation.3" ShapeID="_x0000_i1076" DrawAspect="Content" ObjectID="_1628922645" r:id="rId107"/>
         </w:object>
       </w:r>
       <w:r>
@@ -1028,7 +1028,7 @@
           <v:shape id="_x0000_i1077" type="#_x0000_t75" style="width:126.75pt;height:20.25pt" o:ole="">
             <v:imagedata r:id="rId108" o:title=""/>
           </v:shape>
-          <o:OLEObject Type="Embed" ProgID="Equation.3" ShapeID="_x0000_i1077" DrawAspect="Content" ObjectID="_1628868631" r:id="rId109"/>
+          <o:OLEObject Type="Embed" ProgID="Equation.3" ShapeID="_x0000_i1077" DrawAspect="Content" ObjectID="_1628922646" r:id="rId109"/>
         </w:object>
       </w:r>
       <w:r>
@@ -1042,7 +1042,7 @@
           <v:shape id="_x0000_i1078" type="#_x0000_t75" style="width:54.75pt;height:39.75pt" o:ole="">
             <v:imagedata r:id="rId71" o:title=""/>
           </v:shape>
-          <o:OLEObject Type="Embed" ProgID="Equation.3" ShapeID="_x0000_i1078" DrawAspect="Content" ObjectID="_1628868632" r:id="rId110"/>
+          <o:OLEObject Type="Embed" ProgID="Equation.3" ShapeID="_x0000_i1078" DrawAspect="Content" ObjectID="_1628922647" r:id="rId110"/>
         </w:object>
       </w:r>
       <w:r>
@@ -1056,7 +1056,7 @@
           <v:shape id="_x0000_i1079" type="#_x0000_t75" style="width:15.75pt;height:20.25pt" o:ole="">
             <v:imagedata r:id="rId111" o:title=""/>
           </v:shape>
-          <o:OLEObject Type="Embed" ProgID="Equation.3" ShapeID="_x0000_i1079" DrawAspect="Content" ObjectID="_1628868633" r:id="rId112"/>
+          <o:OLEObject Type="Embed" ProgID="Equation.3" ShapeID="_x0000_i1079" DrawAspect="Content" ObjectID="_1628922648" r:id="rId112"/>
         </w:object>
       </w:r>
       <w:r>
@@ -1070,7 +1070,7 @@
           <v:shape id="_x0000_i1080" type="#_x0000_t75" style="width:18pt;height:20.25pt" o:ole="">
             <v:imagedata r:id="rId113" o:title=""/>
           </v:shape>
-          <o:OLEObject Type="Embed" ProgID="Equation.3" ShapeID="_x0000_i1080" DrawAspect="Content" ObjectID="_1628868634" r:id="rId114"/>
+          <o:OLEObject Type="Embed" ProgID="Equation.3" ShapeID="_x0000_i1080" DrawAspect="Content" ObjectID="_1628922649" r:id="rId114"/>
         </w:object>
       </w:r>
       <w:r>
@@ -1084,7 +1084,7 @@
           <v:shape id="_x0000_i1081" type="#_x0000_t75" style="width:9.75pt;height:12pt" o:ole="">
             <v:imagedata r:id="rId115" o:title=""/>
           </v:shape>
-          <o:OLEObject Type="Embed" ProgID="Equation.3" ShapeID="_x0000_i1081" DrawAspect="Content" ObjectID="_1628868635" r:id="rId116"/>
+          <o:OLEObject Type="Embed" ProgID="Equation.3" ShapeID="_x0000_i1081" DrawAspect="Content" ObjectID="_1628922650" r:id="rId116"/>
         </w:object>
       </w:r>
       <w:r>
@@ -1106,7 +1106,7 @@
           <v:shape id="_x0000_i1082" type="#_x0000_t75" style="width:12.75pt;height:15pt" o:ole="">
             <v:imagedata r:id="rId117" o:title=""/>
           </v:shape>
-          <o:OLEObject Type="Embed" ProgID="Equation.3" ShapeID="_x0000_i1082" DrawAspect="Content" ObjectID="_1628868636" r:id="rId118"/>
+          <o:OLEObject Type="Embed" ProgID="Equation.3" ShapeID="_x0000_i1082" DrawAspect="Content" ObjectID="_1628922651" r:id="rId118"/>
         </w:object>
       </w:r>
       <w:r>
@@ -1120,7 +1120,7 @@
           <v:shape id="_x0000_i1083" type="#_x0000_t75" style="width:12pt;height:15pt" o:ole="">
             <v:imagedata r:id="rId119" o:title=""/>
           </v:shape>
-          <o:OLEObject Type="Embed" ProgID="Equation.DSMT4" ShapeID="_x0000_i1083" DrawAspect="Content" ObjectID="_1628868637" r:id="rId120"/>
+          <o:OLEObject Type="Embed" ProgID="Equation.DSMT4" ShapeID="_x0000_i1083" DrawAspect="Content" ObjectID="_1628922652" r:id="rId120"/>
         </w:object>
       </w:r>
       <w:r>
@@ -1164,7 +1164,7 @@
           <v:shape id="_x0000_i1084" type="#_x0000_t75" style="width:12.75pt;height:15pt" o:ole="">
             <v:imagedata r:id="rId121" o:title=""/>
           </v:shape>
-          <o:OLEObject Type="Embed" ProgID="Equation.3" ShapeID="_x0000_i1084" DrawAspect="Content" ObjectID="_1628868638" r:id="rId122"/>
+          <o:OLEObject Type="Embed" ProgID="Equation.3" ShapeID="_x0000_i1084" DrawAspect="Content" ObjectID="_1628922653" r:id="rId122"/>
         </w:object>
       </w:r>
       <w:r>
@@ -1178,7 +1178,7 @@
           <v:shape id="_x0000_i1085" type="#_x0000_t75" style="width:12pt;height:12pt" o:ole="">
             <v:imagedata r:id="rId123" o:title=""/>
           </v:shape>
-          <o:OLEObject Type="Embed" ProgID="Equation.3" ShapeID="_x0000_i1085" DrawAspect="Content" ObjectID="_1628868639" r:id="rId124"/>
+          <o:OLEObject Type="Embed" ProgID="Equation.3" ShapeID="_x0000_i1085" DrawAspect="Content" ObjectID="_1628922654" r:id="rId124"/>
         </w:object>
       </w:r>
       <w:r>
@@ -1192,7 +1192,7 @@
           <v:shape id="_x0000_i1086" type="#_x0000_t75" style="width:9.75pt;height:15pt" o:ole="">
             <v:imagedata r:id="rId125" o:title=""/>
           </v:shape>
-          <o:OLEObject Type="Embed" ProgID="Equation.3" ShapeID="_x0000_i1086" DrawAspect="Content" ObjectID="_1628868640" r:id="rId126"/>
+          <o:OLEObject Type="Embed" ProgID="Equation.3" ShapeID="_x0000_i1086" DrawAspect="Content" ObjectID="_1628922655" r:id="rId126"/>
         </w:object>
       </w:r>
       <w:r>
@@ -1206,7 +1206,7 @@
           <v:shape id="_x0000_i1087" type="#_x0000_t75" style="width:183pt;height:21pt" o:ole="">
             <v:imagedata r:id="rId127" o:title=""/>
           </v:shape>
-          <o:OLEObject Type="Embed" ProgID="Equation.3" ShapeID="_x0000_i1087" DrawAspect="Content" ObjectID="_1628868641" r:id="rId128"/>
+          <o:OLEObject Type="Embed" ProgID="Equation.3" ShapeID="_x0000_i1087" DrawAspect="Content" ObjectID="_1628922656" r:id="rId128"/>
         </w:object>
       </w:r>
       <w:r>
@@ -1220,7 +1220,7 @@
           <v:shape id="_x0000_i1088" type="#_x0000_t75" style="width:12.75pt;height:15pt" o:ole="">
             <v:imagedata r:id="rId121" o:title=""/>
           </v:shape>
-          <o:OLEObject Type="Embed" ProgID="Equation.3" ShapeID="_x0000_i1088" DrawAspect="Content" ObjectID="_1628868642" r:id="rId129"/>
+          <o:OLEObject Type="Embed" ProgID="Equation.3" ShapeID="_x0000_i1088" DrawAspect="Content" ObjectID="_1628922657" r:id="rId129"/>
         </w:object>
       </w:r>
       <w:r>
@@ -1234,7 +1234,7 @@
           <v:shape id="_x0000_i1089" type="#_x0000_t75" style="width:42.75pt;height:20.25pt" o:ole="">
             <v:imagedata r:id="rId130" o:title=""/>
           </v:shape>
-          <o:OLEObject Type="Embed" ProgID="Equation.3" ShapeID="_x0000_i1089" DrawAspect="Content" ObjectID="_1628868643" r:id="rId131"/>
+          <o:OLEObject Type="Embed" ProgID="Equation.3" ShapeID="_x0000_i1089" DrawAspect="Content" ObjectID="_1628922658" r:id="rId131"/>
         </w:object>
       </w:r>
       <w:r>
@@ -1248,7 +1248,7 @@
           <v:shape id="_x0000_i1090" type="#_x0000_t75" style="width:42.75pt;height:20.25pt" o:ole="">
             <v:imagedata r:id="rId132" o:title=""/>
           </v:shape>
-          <o:OLEObject Type="Embed" ProgID="Equation.3" ShapeID="_x0000_i1090" DrawAspect="Content" ObjectID="_1628868644" r:id="rId133"/>
+          <o:OLEObject Type="Embed" ProgID="Equation.3" ShapeID="_x0000_i1090" DrawAspect="Content" ObjectID="_1628922659" r:id="rId133"/>
         </w:object>
       </w:r>
       <w:r>
@@ -1270,7 +1270,7 @@
           <v:shape id="_x0000_i1091" type="#_x0000_t75" style="width:180pt;height:72.75pt" o:ole="">
             <v:imagedata r:id="rId134" o:title=""/>
           </v:shape>
-          <o:OLEObject Type="Embed" ProgID="Equation.3" ShapeID="_x0000_i1091" DrawAspect="Content" ObjectID="_1628868645" r:id="rId135"/>
+          <o:OLEObject Type="Embed" ProgID="Equation.3" ShapeID="_x0000_i1091" DrawAspect="Content" ObjectID="_1628922660" r:id="rId135"/>
         </w:object>
       </w:r>
       <w:r>
@@ -1319,7 +1319,7 @@
           <v:shape id="_x0000_i1092" type="#_x0000_t75" style="width:429.75pt;height:42pt" o:ole="">
             <v:imagedata r:id="rId136" o:title=""/>
           </v:shape>
-          <o:OLEObject Type="Embed" ProgID="Equation.3" ShapeID="_x0000_i1092" DrawAspect="Content" ObjectID="_1628868646" r:id="rId137"/>
+          <o:OLEObject Type="Embed" ProgID="Equation.3" ShapeID="_x0000_i1092" DrawAspect="Content" ObjectID="_1628922661" r:id="rId137"/>
         </w:object>
       </w:r>
     </w:p>
@@ -1338,7 +1338,7 @@
           <v:shape id="_x0000_i1093" type="#_x0000_t75" style="width:176.25pt;height:23.25pt" o:ole="">
             <v:imagedata r:id="rId138" o:title=""/>
           </v:shape>
-          <o:OLEObject Type="Embed" ProgID="Equation.3" ShapeID="_x0000_i1093" DrawAspect="Content" ObjectID="_1628868647" r:id="rId139"/>
+          <o:OLEObject Type="Embed" ProgID="Equation.3" ShapeID="_x0000_i1093" DrawAspect="Content" ObjectID="_1628922662" r:id="rId139"/>
         </w:object>
       </w:r>
       <w:r>
@@ -1360,7 +1360,7 @@
           <v:shape id="_x0000_i1094" type="#_x0000_t75" style="width:39.75pt;height:18.75pt" o:ole="">
             <v:imagedata r:id="rId140" o:title=""/>
           </v:shape>
-          <o:OLEObject Type="Embed" ProgID="Equation.3" ShapeID="_x0000_i1094" DrawAspect="Content" ObjectID="_1628868648" r:id="rId141"/>
+          <o:OLEObject Type="Embed" ProgID="Equation.3" ShapeID="_x0000_i1094" DrawAspect="Content" ObjectID="_1628922663" r:id="rId141"/>
         </w:object>
       </w:r>
       <w:r>
@@ -1380,7 +1380,7 @@
           <v:shape id="_x0000_i1095" type="#_x0000_t75" style="width:293.25pt;height:64.5pt" o:ole="">
             <v:imagedata r:id="rId142" o:title=""/>
           </v:shape>
-          <o:OLEObject Type="Embed" ProgID="Equation.3" ShapeID="_x0000_i1095" DrawAspect="Content" ObjectID="_1628868649" r:id="rId143"/>
+          <o:OLEObject Type="Embed" ProgID="Equation.3" ShapeID="_x0000_i1095" DrawAspect="Content" ObjectID="_1628922664" r:id="rId143"/>
         </w:object>
       </w:r>
       <w:r>
@@ -1405,7 +1405,7 @@
           <v:shape id="_x0000_i1096" type="#_x0000_t75" style="width:351pt;height:41.25pt" o:ole="">
             <v:imagedata r:id="rId144" o:title=""/>
           </v:shape>
-          <o:OLEObject Type="Embed" ProgID="Equation.3" ShapeID="_x0000_i1096" DrawAspect="Content" ObjectID="_1628868650" r:id="rId145"/>
+          <o:OLEObject Type="Embed" ProgID="Equation.3" ShapeID="_x0000_i1096" DrawAspect="Content" ObjectID="_1628922665" r:id="rId145"/>
         </w:object>
       </w:r>
       <w:r>
@@ -1429,7 +1429,7 @@
           <v:shape id="_x0000_i1097" type="#_x0000_t75" style="width:159pt;height:41.25pt" o:ole="">
             <v:imagedata r:id="rId146" o:title=""/>
           </v:shape>
-          <o:OLEObject Type="Embed" ProgID="Equation.3" ShapeID="_x0000_i1097" DrawAspect="Content" ObjectID="_1628868651" r:id="rId147"/>
+          <o:OLEObject Type="Embed" ProgID="Equation.3" ShapeID="_x0000_i1097" DrawAspect="Content" ObjectID="_1628922666" r:id="rId147"/>
         </w:object>
       </w:r>
       <w:r>
@@ -1443,7 +1443,7 @@
           <v:shape id="_x0000_i1098" type="#_x0000_t75" style="width:23.25pt;height:20.25pt" o:ole="">
             <v:imagedata r:id="rId148" o:title=""/>
           </v:shape>
-          <o:OLEObject Type="Embed" ProgID="Equation.3" ShapeID="_x0000_i1098" DrawAspect="Content" ObjectID="_1628868652" r:id="rId149"/>
+          <o:OLEObject Type="Embed" ProgID="Equation.3" ShapeID="_x0000_i1098" DrawAspect="Content" ObjectID="_1628922667" r:id="rId149"/>
         </w:object>
       </w:r>
       <w:r>
@@ -1457,7 +1457,7 @@
           <v:shape id="_x0000_i1099" type="#_x0000_t75" style="width:15.75pt;height:18.75pt" o:ole="">
             <v:imagedata r:id="rId150" o:title=""/>
           </v:shape>
-          <o:OLEObject Type="Embed" ProgID="Equation.3" ShapeID="_x0000_i1099" DrawAspect="Content" ObjectID="_1628868653" r:id="rId151"/>
+          <o:OLEObject Type="Embed" ProgID="Equation.3" ShapeID="_x0000_i1099" DrawAspect="Content" ObjectID="_1628922668" r:id="rId151"/>
         </w:object>
       </w:r>
       <w:r>
@@ -1471,7 +1471,7 @@
           <v:shape id="_x0000_i1100" type="#_x0000_t75" style="width:15.75pt;height:18.75pt" o:ole="">
             <v:imagedata r:id="rId152" o:title=""/>
           </v:shape>
-          <o:OLEObject Type="Embed" ProgID="Equation.3" ShapeID="_x0000_i1100" DrawAspect="Content" ObjectID="_1628868654" r:id="rId153"/>
+          <o:OLEObject Type="Embed" ProgID="Equation.3" ShapeID="_x0000_i1100" DrawAspect="Content" ObjectID="_1628922669" r:id="rId153"/>
         </w:object>
       </w:r>
       <w:r>
@@ -1485,7 +1485,7 @@
           <v:shape id="_x0000_i1101" type="#_x0000_t75" style="width:50.25pt;height:18.75pt" o:ole="">
             <v:imagedata r:id="rId154" o:title=""/>
           </v:shape>
-          <o:OLEObject Type="Embed" ProgID="Equation.3" ShapeID="_x0000_i1101" DrawAspect="Content" ObjectID="_1628868655" r:id="rId155"/>
+          <o:OLEObject Type="Embed" ProgID="Equation.3" ShapeID="_x0000_i1101" DrawAspect="Content" ObjectID="_1628922670" r:id="rId155"/>
         </w:object>
       </w:r>
       <w:r>
@@ -1499,7 +1499,7 @@
           <v:shape id="_x0000_i1102" type="#_x0000_t75" style="width:12.75pt;height:15pt" o:ole="">
             <v:imagedata r:id="rId156" o:title=""/>
           </v:shape>
-          <o:OLEObject Type="Embed" ProgID="Equation.3" ShapeID="_x0000_i1102" DrawAspect="Content" ObjectID="_1628868656" r:id="rId157"/>
+          <o:OLEObject Type="Embed" ProgID="Equation.3" ShapeID="_x0000_i1102" DrawAspect="Content" ObjectID="_1628922671" r:id="rId157"/>
         </w:object>
       </w:r>
       <w:r>
@@ -1516,7 +1516,7 @@
           <v:shape id="_x0000_i1103" type="#_x0000_t75" style="width:15pt;height:15.75pt" o:ole="">
             <v:imagedata r:id="rId158" o:title=""/>
           </v:shape>
-          <o:OLEObject Type="Embed" ProgID="Equation.3" ShapeID="_x0000_i1103" DrawAspect="Content" ObjectID="_1628868657" r:id="rId159"/>
+          <o:OLEObject Type="Embed" ProgID="Equation.3" ShapeID="_x0000_i1103" DrawAspect="Content" ObjectID="_1628922672" r:id="rId159"/>
         </w:object>
       </w:r>
       <w:r>
@@ -1530,7 +1530,7 @@
           <v:shape id="_x0000_i1104" type="#_x0000_t75" style="width:17.25pt;height:15.75pt" o:ole="">
             <v:imagedata r:id="rId160" o:title=""/>
           </v:shape>
-          <o:OLEObject Type="Embed" ProgID="Equation.3" ShapeID="_x0000_i1104" DrawAspect="Content" ObjectID="_1628868658" r:id="rId161"/>
+          <o:OLEObject Type="Embed" ProgID="Equation.3" ShapeID="_x0000_i1104" DrawAspect="Content" ObjectID="_1628922673" r:id="rId161"/>
         </w:object>
       </w:r>
       <w:r>
@@ -1544,7 +1544,7 @@
           <v:shape id="_x0000_i1105" type="#_x0000_t75" style="width:98.25pt;height:18.75pt" o:ole="">
             <v:imagedata r:id="rId162" o:title=""/>
           </v:shape>
-          <o:OLEObject Type="Embed" ProgID="Equation.3" ShapeID="_x0000_i1105" DrawAspect="Content" ObjectID="_1628868659" r:id="rId163"/>
+          <o:OLEObject Type="Embed" ProgID="Equation.3" ShapeID="_x0000_i1105" DrawAspect="Content" ObjectID="_1628922674" r:id="rId163"/>
         </w:object>
       </w:r>
       <w:r>
@@ -1558,7 +1558,7 @@
           <v:shape id="_x0000_i1106" type="#_x0000_t75" style="width:57.75pt;height:15.75pt" o:ole="">
             <v:imagedata r:id="rId164" o:title=""/>
           </v:shape>
-          <o:OLEObject Type="Embed" ProgID="Equation.3" ShapeID="_x0000_i1106" DrawAspect="Content" ObjectID="_1628868660" r:id="rId165"/>
+          <o:OLEObject Type="Embed" ProgID="Equation.3" ShapeID="_x0000_i1106" DrawAspect="Content" ObjectID="_1628922675" r:id="rId165"/>
         </w:object>
       </w:r>
       <w:r>
@@ -1572,7 +1572,7 @@
           <v:shape id="_x0000_i1107" type="#_x0000_t75" style="width:66pt;height:15.75pt" o:ole="">
             <v:imagedata r:id="rId166" o:title=""/>
           </v:shape>
-          <o:OLEObject Type="Embed" ProgID="Equation.3" ShapeID="_x0000_i1107" DrawAspect="Content" ObjectID="_1628868661" r:id="rId167"/>
+          <o:OLEObject Type="Embed" ProgID="Equation.3" ShapeID="_x0000_i1107" DrawAspect="Content" ObjectID="_1628922676" r:id="rId167"/>
         </w:object>
       </w:r>
       <w:r>
@@ -1586,7 +1586,7 @@
           <v:shape id="_x0000_i1108" type="#_x0000_t75" style="width:155.25pt;height:21pt" o:ole="">
             <v:imagedata r:id="rId168" o:title=""/>
           </v:shape>
-          <o:OLEObject Type="Embed" ProgID="Equation.3" ShapeID="_x0000_i1108" DrawAspect="Content" ObjectID="_1628868662" r:id="rId169"/>
+          <o:OLEObject Type="Embed" ProgID="Equation.3" ShapeID="_x0000_i1108" DrawAspect="Content" ObjectID="_1628922677" r:id="rId169"/>
         </w:object>
       </w:r>
     </w:p>
@@ -1602,7 +1602,7 @@
           <v:shape id="_x0000_i1109" type="#_x0000_t75" style="width:375pt;height:41.25pt" o:ole="">
             <v:imagedata r:id="rId170" o:title=""/>
           </v:shape>
-          <o:OLEObject Type="Embed" ProgID="Equation.3" ShapeID="_x0000_i1109" DrawAspect="Content" ObjectID="_1628868663" r:id="rId171"/>
+          <o:OLEObject Type="Embed" ProgID="Equation.3" ShapeID="_x0000_i1109" DrawAspect="Content" ObjectID="_1628922678" r:id="rId171"/>
         </w:object>
       </w:r>
     </w:p>
@@ -1621,7 +1621,7 @@
           <v:shape id="_x0000_i1110" type="#_x0000_t75" style="width:96.75pt;height:24.75pt" o:ole="">
             <v:imagedata r:id="rId172" o:title=""/>
           </v:shape>
-          <o:OLEObject Type="Embed" ProgID="Equation.3" ShapeID="_x0000_i1110" DrawAspect="Content" ObjectID="_1628868664" r:id="rId173"/>
+          <o:OLEObject Type="Embed" ProgID="Equation.3" ShapeID="_x0000_i1110" DrawAspect="Content" ObjectID="_1628922679" r:id="rId173"/>
         </w:object>
       </w:r>
       <w:r>
@@ -1635,7 +1635,7 @@
           <v:shape id="_x0000_i1111" type="#_x0000_t75" style="width:12pt;height:12pt" o:ole="">
             <v:imagedata r:id="rId174" o:title=""/>
           </v:shape>
-          <o:OLEObject Type="Embed" ProgID="Equation.3" ShapeID="_x0000_i1111" DrawAspect="Content" ObjectID="_1628868665" r:id="rId175"/>
+          <o:OLEObject Type="Embed" ProgID="Equation.3" ShapeID="_x0000_i1111" DrawAspect="Content" ObjectID="_1628922680" r:id="rId175"/>
         </w:object>
       </w:r>
       <w:r>
@@ -1649,7 +1649,7 @@
           <v:shape id="_x0000_i1112" type="#_x0000_t75" style="width:15.75pt;height:18.75pt" o:ole="">
             <v:imagedata r:id="rId176" o:title=""/>
           </v:shape>
-          <o:OLEObject Type="Embed" ProgID="Equation.3" ShapeID="_x0000_i1112" DrawAspect="Content" ObjectID="_1628868666" r:id="rId177"/>
+          <o:OLEObject Type="Embed" ProgID="Equation.3" ShapeID="_x0000_i1112" DrawAspect="Content" ObjectID="_1628922681" r:id="rId177"/>
         </w:object>
       </w:r>
       <w:r>
@@ -1677,7 +1677,7 @@
           <v:shape id="_x0000_i1113" type="#_x0000_t75" style="width:327.75pt;height:29.25pt" o:ole="">
             <v:imagedata r:id="rId178" o:title=""/>
           </v:shape>
-          <o:OLEObject Type="Embed" ProgID="Equation.3" ShapeID="_x0000_i1113" DrawAspect="Content" ObjectID="_1628868667" r:id="rId179"/>
+          <o:OLEObject Type="Embed" ProgID="Equation.3" ShapeID="_x0000_i1113" DrawAspect="Content" ObjectID="_1628922682" r:id="rId179"/>
         </w:object>
       </w:r>
       <w:r>
@@ -1691,7 +1691,7 @@
           <v:shape id="_x0000_i1114" type="#_x0000_t75" style="width:11.25pt;height:14.25pt" o:ole="">
             <v:imagedata r:id="rId180" o:title=""/>
           </v:shape>
-          <o:OLEObject Type="Embed" ProgID="Equation.3" ShapeID="_x0000_i1114" DrawAspect="Content" ObjectID="_1628868668" r:id="rId181"/>
+          <o:OLEObject Type="Embed" ProgID="Equation.3" ShapeID="_x0000_i1114" DrawAspect="Content" ObjectID="_1628922683" r:id="rId181"/>
         </w:object>
       </w:r>
       <w:r>
@@ -1705,7 +1705,7 @@
           <v:shape id="_x0000_i1115" type="#_x0000_t75" style="width:234.75pt;height:39pt" o:ole="">
             <v:imagedata r:id="rId182" o:title=""/>
           </v:shape>
-          <o:OLEObject Type="Embed" ProgID="Equation.3" ShapeID="_x0000_i1115" DrawAspect="Content" ObjectID="_1628868669" r:id="rId183"/>
+          <o:OLEObject Type="Embed" ProgID="Equation.3" ShapeID="_x0000_i1115" DrawAspect="Content" ObjectID="_1628922684" r:id="rId183"/>
         </w:object>
       </w:r>
       <w:r>
@@ -1719,7 +1719,7 @@
           <v:shape id="_x0000_i1116" type="#_x0000_t75" style="width:9.75pt;height:12pt" o:ole="">
             <v:imagedata r:id="rId184" o:title=""/>
           </v:shape>
-          <o:OLEObject Type="Embed" ProgID="Equation.3" ShapeID="_x0000_i1116" DrawAspect="Content" ObjectID="_1628868670" r:id="rId185"/>
+          <o:OLEObject Type="Embed" ProgID="Equation.3" ShapeID="_x0000_i1116" DrawAspect="Content" ObjectID="_1628922685" r:id="rId185"/>
         </w:object>
       </w:r>
       <w:r>
@@ -1742,7 +1742,7 @@
           <v:shape id="_x0000_i1117" type="#_x0000_t75" style="width:17.25pt;height:18.75pt" o:ole="">
             <v:imagedata r:id="rId186" o:title=""/>
           </v:shape>
-          <o:OLEObject Type="Embed" ProgID="Equation.3" ShapeID="_x0000_i1117" DrawAspect="Content" ObjectID="_1628868671" r:id="rId187"/>
+          <o:OLEObject Type="Embed" ProgID="Equation.3" ShapeID="_x0000_i1117" DrawAspect="Content" ObjectID="_1628922686" r:id="rId187"/>
         </w:object>
       </w:r>
       <w:r>
@@ -1762,7 +1762,7 @@
           <v:shape id="_x0000_i1118" type="#_x0000_t75" style="width:83.25pt;height:21pt" o:ole="">
             <v:imagedata r:id="rId188" o:title=""/>
           </v:shape>
-          <o:OLEObject Type="Embed" ProgID="Equation.3" ShapeID="_x0000_i1118" DrawAspect="Content" ObjectID="_1628868672" r:id="rId189"/>
+          <o:OLEObject Type="Embed" ProgID="Equation.3" ShapeID="_x0000_i1118" DrawAspect="Content" ObjectID="_1628922687" r:id="rId189"/>
         </w:object>
       </w:r>
       <w:r>
@@ -1776,7 +1776,7 @@
           <v:shape id="_x0000_i1119" type="#_x0000_t75" style="width:221.25pt;height:45pt" o:ole="">
             <v:imagedata r:id="rId190" o:title=""/>
           </v:shape>
-          <o:OLEObject Type="Embed" ProgID="Equation.3" ShapeID="_x0000_i1119" DrawAspect="Content" ObjectID="_1628868673" r:id="rId191"/>
+          <o:OLEObject Type="Embed" ProgID="Equation.3" ShapeID="_x0000_i1119" DrawAspect="Content" ObjectID="_1628922688" r:id="rId191"/>
         </w:object>
       </w:r>
       <w:r>
@@ -1798,7 +1798,7 @@
           <v:shape id="_x0000_i1120" type="#_x0000_t75" style="width:75.75pt;height:36pt" o:ole="">
             <v:imagedata r:id="rId192" o:title=""/>
           </v:shape>
-          <o:OLEObject Type="Embed" ProgID="Equation.3" ShapeID="_x0000_i1120" DrawAspect="Content" ObjectID="_1628868674" r:id="rId193"/>
+          <o:OLEObject Type="Embed" ProgID="Equation.3" ShapeID="_x0000_i1120" DrawAspect="Content" ObjectID="_1628922689" r:id="rId193"/>
         </w:object>
       </w:r>
       <w:r>
@@ -1812,7 +1812,7 @@
           <v:shape id="_x0000_i1121" type="#_x0000_t75" style="width:12pt;height:12pt" o:ole="">
             <v:imagedata r:id="rId194" o:title=""/>
           </v:shape>
-          <o:OLEObject Type="Embed" ProgID="Equation.3" ShapeID="_x0000_i1121" DrawAspect="Content" ObjectID="_1628868675" r:id="rId195"/>
+          <o:OLEObject Type="Embed" ProgID="Equation.3" ShapeID="_x0000_i1121" DrawAspect="Content" ObjectID="_1628922690" r:id="rId195"/>
         </w:object>
       </w:r>
       <w:r>
@@ -1837,7 +1837,7 @@
           <v:shape id="_x0000_i1122" type="#_x0000_t75" style="width:11.25pt;height:14.25pt" o:ole="">
             <v:imagedata r:id="rId196" o:title=""/>
           </v:shape>
-          <o:OLEObject Type="Embed" ProgID="Equation.3" ShapeID="_x0000_i1122" DrawAspect="Content" ObjectID="_1628868676" r:id="rId197"/>
+          <o:OLEObject Type="Embed" ProgID="Equation.3" ShapeID="_x0000_i1122" DrawAspect="Content" ObjectID="_1628922691" r:id="rId197"/>
         </w:object>
       </w:r>
       <w:r>
@@ -1851,7 +1851,7 @@
           <v:shape id="_x0000_i1123" type="#_x0000_t75" style="width:12pt;height:12pt" o:ole="">
             <v:imagedata r:id="rId198" o:title=""/>
           </v:shape>
-          <o:OLEObject Type="Embed" ProgID="Equation.3" ShapeID="_x0000_i1123" DrawAspect="Content" ObjectID="_1628868677" r:id="rId199"/>
+          <o:OLEObject Type="Embed" ProgID="Equation.3" ShapeID="_x0000_i1123" DrawAspect="Content" ObjectID="_1628922692" r:id="rId199"/>
         </w:object>
       </w:r>
       <w:r>
@@ -1865,7 +1865,7 @@
           <v:shape id="_x0000_i1124" type="#_x0000_t75" style="width:15.75pt;height:18.75pt" o:ole="">
             <v:imagedata r:id="rId200" o:title=""/>
           </v:shape>
-          <o:OLEObject Type="Embed" ProgID="Equation.3" ShapeID="_x0000_i1124" DrawAspect="Content" ObjectID="_1628868678" r:id="rId201"/>
+          <o:OLEObject Type="Embed" ProgID="Equation.3" ShapeID="_x0000_i1124" DrawAspect="Content" ObjectID="_1628922693" r:id="rId201"/>
         </w:object>
       </w:r>
       <w:r>
@@ -1879,7 +1879,7 @@
           <v:shape id="_x0000_i1125" type="#_x0000_t75" style="width:1in;height:35.25pt" o:ole="">
             <v:imagedata r:id="rId202" o:title=""/>
           </v:shape>
-          <o:OLEObject Type="Embed" ProgID="Equation.3" ShapeID="_x0000_i1125" DrawAspect="Content" ObjectID="_1628868679" r:id="rId203"/>
+          <o:OLEObject Type="Embed" ProgID="Equation.3" ShapeID="_x0000_i1125" DrawAspect="Content" ObjectID="_1628922694" r:id="rId203"/>
         </w:object>
       </w:r>
       <w:r>
@@ -1893,7 +1893,7 @@
           <v:shape id="_x0000_i1126" type="#_x0000_t75" style="width:18pt;height:15.75pt" o:ole="">
             <v:imagedata r:id="rId204" o:title=""/>
           </v:shape>
-          <o:OLEObject Type="Embed" ProgID="Equation.3" ShapeID="_x0000_i1126" DrawAspect="Content" ObjectID="_1628868680" r:id="rId205"/>
+          <o:OLEObject Type="Embed" ProgID="Equation.3" ShapeID="_x0000_i1126" DrawAspect="Content" ObjectID="_1628922695" r:id="rId205"/>
         </w:object>
       </w:r>
       <w:r>
@@ -1907,7 +1907,7 @@
           <v:shape id="_x0000_i1127" type="#_x0000_t75" style="width:204pt;height:35.25pt" o:ole="">
             <v:imagedata r:id="rId206" o:title=""/>
           </v:shape>
-          <o:OLEObject Type="Embed" ProgID="Equation.3" ShapeID="_x0000_i1127" DrawAspect="Content" ObjectID="_1628868681" r:id="rId207"/>
+          <o:OLEObject Type="Embed" ProgID="Equation.3" ShapeID="_x0000_i1127" DrawAspect="Content" ObjectID="_1628922696" r:id="rId207"/>
         </w:object>
       </w:r>
       <w:r>
@@ -1921,7 +1921,7 @@
           <v:shape id="_x0000_i1128" type="#_x0000_t75" style="width:44.25pt;height:21pt" o:ole="">
             <v:imagedata r:id="rId208" o:title=""/>
           </v:shape>
-          <o:OLEObject Type="Embed" ProgID="Equation.3" ShapeID="_x0000_i1128" DrawAspect="Content" ObjectID="_1628868682" r:id="rId209"/>
+          <o:OLEObject Type="Embed" ProgID="Equation.3" ShapeID="_x0000_i1128" DrawAspect="Content" ObjectID="_1628922697" r:id="rId209"/>
         </w:object>
       </w:r>
       <w:r>
@@ -1940,7 +1940,7 @@
           <v:shape id="_x0000_i1129" type="#_x0000_t75" style="width:129pt;height:36pt" o:ole="">
             <v:imagedata r:id="rId210" o:title=""/>
           </v:shape>
-          <o:OLEObject Type="Embed" ProgID="Equation.3" ShapeID="_x0000_i1129" DrawAspect="Content" ObjectID="_1628868683" r:id="rId211"/>
+          <o:OLEObject Type="Embed" ProgID="Equation.3" ShapeID="_x0000_i1129" DrawAspect="Content" ObjectID="_1628922698" r:id="rId211"/>
         </w:object>
       </w:r>
       <w:r>
@@ -1954,7 +1954,7 @@
           <v:shape id="_x0000_i1130" type="#_x0000_t75" style="width:39pt;height:21pt" o:ole="">
             <v:imagedata r:id="rId212" o:title=""/>
           </v:shape>
-          <o:OLEObject Type="Embed" ProgID="Equation.3" ShapeID="_x0000_i1130" DrawAspect="Content" ObjectID="_1628868684" r:id="rId213"/>
+          <o:OLEObject Type="Embed" ProgID="Equation.3" ShapeID="_x0000_i1130" DrawAspect="Content" ObjectID="_1628922699" r:id="rId213"/>
         </w:object>
       </w:r>
       <w:r>
@@ -1968,7 +1968,7 @@
           <v:shape id="_x0000_i1131" type="#_x0000_t75" style="width:15.75pt;height:18.75pt" o:ole="">
             <v:imagedata r:id="rId214" o:title=""/>
           </v:shape>
-          <o:OLEObject Type="Embed" ProgID="Equation.3" ShapeID="_x0000_i1131" DrawAspect="Content" ObjectID="_1628868685" r:id="rId215"/>
+          <o:OLEObject Type="Embed" ProgID="Equation.3" ShapeID="_x0000_i1131" DrawAspect="Content" ObjectID="_1628922700" r:id="rId215"/>
         </w:object>
       </w:r>
       <w:r>
@@ -1990,7 +1990,7 @@
           <v:shape id="_x0000_i1132" type="#_x0000_t75" style="width:39pt;height:21pt" o:ole="">
             <v:imagedata r:id="rId216" o:title=""/>
           </v:shape>
-          <o:OLEObject Type="Embed" ProgID="Equation.3" ShapeID="_x0000_i1132" DrawAspect="Content" ObjectID="_1628868686" r:id="rId217"/>
+          <o:OLEObject Type="Embed" ProgID="Equation.3" ShapeID="_x0000_i1132" DrawAspect="Content" ObjectID="_1628922701" r:id="rId217"/>
         </w:object>
       </w:r>
       <w:r>
@@ -2009,7 +2009,7 @@
           <v:shape id="_x0000_i1133" type="#_x0000_t75" style="width:159pt;height:23.25pt" o:ole="">
             <v:imagedata r:id="rId218" o:title=""/>
           </v:shape>
-          <o:OLEObject Type="Embed" ProgID="Equation.3" ShapeID="_x0000_i1133" DrawAspect="Content" ObjectID="_1628868687" r:id="rId219"/>
+          <o:OLEObject Type="Embed" ProgID="Equation.3" ShapeID="_x0000_i1133" DrawAspect="Content" ObjectID="_1628922702" r:id="rId219"/>
         </w:object>
       </w:r>
       <w:r>
@@ -2061,7 +2061,7 @@
           <v:shape id="_x0000_i1134" type="#_x0000_t75" style="width:210pt;height:21.75pt" o:ole="">
             <v:imagedata r:id="rId220" o:title=""/>
           </v:shape>
-          <o:OLEObject Type="Embed" ProgID="Equation.3" ShapeID="_x0000_i1134" DrawAspect="Content" ObjectID="_1628868688" r:id="rId221"/>
+          <o:OLEObject Type="Embed" ProgID="Equation.3" ShapeID="_x0000_i1134" DrawAspect="Content" ObjectID="_1628922703" r:id="rId221"/>
         </w:object>
       </w:r>
       <w:r>
@@ -2110,7 +2110,7 @@
           <v:shape id="_x0000_i1135" type="#_x0000_t75" style="width:15.75pt;height:18.75pt" o:ole="">
             <v:imagedata r:id="rId222" o:title=""/>
           </v:shape>
-          <o:OLEObject Type="Embed" ProgID="Equation.3" ShapeID="_x0000_i1135" DrawAspect="Content" ObjectID="_1628868689" r:id="rId223"/>
+          <o:OLEObject Type="Embed" ProgID="Equation.3" ShapeID="_x0000_i1135" DrawAspect="Content" ObjectID="_1628922704" r:id="rId223"/>
         </w:object>
       </w:r>
       <w:r>
@@ -2132,7 +2132,7 @@
           <v:shape id="_x0000_i1136" type="#_x0000_t75" style="width:324pt;height:24pt" o:ole="">
             <v:imagedata r:id="rId224" o:title=""/>
           </v:shape>
-          <o:OLEObject Type="Embed" ProgID="Equation.3" ShapeID="_x0000_i1136" DrawAspect="Content" ObjectID="_1628868690" r:id="rId225"/>
+          <o:OLEObject Type="Embed" ProgID="Equation.3" ShapeID="_x0000_i1136" DrawAspect="Content" ObjectID="_1628922705" r:id="rId225"/>
         </w:object>
       </w:r>
       <w:r>
@@ -2163,7 +2163,7 @@
           <v:shape id="_x0000_i1137" type="#_x0000_t75" style="width:283.5pt;height:24pt" o:ole="">
             <v:imagedata r:id="rId226" o:title=""/>
           </v:shape>
-          <o:OLEObject Type="Embed" ProgID="Equation.3" ShapeID="_x0000_i1137" DrawAspect="Content" ObjectID="_1628868691" r:id="rId227"/>
+          <o:OLEObject Type="Embed" ProgID="Equation.3" ShapeID="_x0000_i1137" DrawAspect="Content" ObjectID="_1628922706" r:id="rId227"/>
         </w:object>
       </w:r>
       <w:r>
@@ -2200,7 +2200,7 @@
           <v:shape id="_x0000_i1138" type="#_x0000_t75" style="width:279.75pt;height:35.25pt" o:ole="">
             <v:imagedata r:id="rId228" o:title=""/>
           </v:shape>
-          <o:OLEObject Type="Embed" ProgID="Equation.3" ShapeID="_x0000_i1138" DrawAspect="Content" ObjectID="_1628868692" r:id="rId229"/>
+          <o:OLEObject Type="Embed" ProgID="Equation.3" ShapeID="_x0000_i1138" DrawAspect="Content" ObjectID="_1628922707" r:id="rId229"/>
         </w:object>
       </w:r>
       <w:r>
@@ -2242,7 +2242,7 @@
           <v:shape id="_x0000_i1139" type="#_x0000_t75" style="width:147pt;height:72.75pt" o:ole="">
             <v:imagedata r:id="rId230" o:title=""/>
           </v:shape>
-          <o:OLEObject Type="Embed" ProgID="Equation.3" ShapeID="_x0000_i1139" DrawAspect="Content" ObjectID="_1628868693" r:id="rId231"/>
+          <o:OLEObject Type="Embed" ProgID="Equation.3" ShapeID="_x0000_i1139" DrawAspect="Content" ObjectID="_1628922708" r:id="rId231"/>
         </w:object>
       </w:r>
       <w:r>
@@ -2283,7 +2283,7 @@
           <v:shape id="_x0000_i1140" type="#_x0000_t75" style="width:126.75pt;height:39.75pt" o:ole="">
             <v:imagedata r:id="rId232" o:title=""/>
           </v:shape>
-          <o:OLEObject Type="Embed" ProgID="Equation.3" ShapeID="_x0000_i1140" DrawAspect="Content" ObjectID="_1628868694" r:id="rId233"/>
+          <o:OLEObject Type="Embed" ProgID="Equation.3" ShapeID="_x0000_i1140" DrawAspect="Content" ObjectID="_1628922709" r:id="rId233"/>
         </w:object>
       </w:r>
       <w:r>
@@ -2309,7 +2309,7 @@
           <v:shape id="_x0000_i1141" type="#_x0000_t75" style="width:144.75pt;height:42.75pt" o:ole="">
             <v:imagedata r:id="rId234" o:title=""/>
           </v:shape>
-          <o:OLEObject Type="Embed" ProgID="Equation.3" ShapeID="_x0000_i1141" DrawAspect="Content" ObjectID="_1628868695" r:id="rId235"/>
+          <o:OLEObject Type="Embed" ProgID="Equation.3" ShapeID="_x0000_i1141" DrawAspect="Content" ObjectID="_1628922710" r:id="rId235"/>
         </w:object>
       </w:r>
       <w:r>
@@ -2358,7 +2358,7 @@
           <v:shape id="_x0000_i1142" type="#_x0000_t75" style="width:12.75pt;height:15pt" o:ole="">
             <v:imagedata r:id="rId236" o:title=""/>
           </v:shape>
-          <o:OLEObject Type="Embed" ProgID="Equation.3" ShapeID="_x0000_i1142" DrawAspect="Content" ObjectID="_1628868696" r:id="rId237"/>
+          <o:OLEObject Type="Embed" ProgID="Equation.3" ShapeID="_x0000_i1142" DrawAspect="Content" ObjectID="_1628922711" r:id="rId237"/>
         </w:object>
       </w:r>
       <w:r>
@@ -2372,7 +2372,7 @@
           <v:shape id="_x0000_i1143" type="#_x0000_t75" style="width:11.25pt;height:15pt" o:ole="">
             <v:imagedata r:id="rId238" o:title=""/>
           </v:shape>
-          <o:OLEObject Type="Embed" ProgID="Equation.3" ShapeID="_x0000_i1143" DrawAspect="Content" ObjectID="_1628868697" r:id="rId239"/>
+          <o:OLEObject Type="Embed" ProgID="Equation.3" ShapeID="_x0000_i1143" DrawAspect="Content" ObjectID="_1628922712" r:id="rId239"/>
         </w:object>
       </w:r>
       <w:r>
@@ -2386,7 +2386,7 @@
           <v:shape id="_x0000_i1144" type="#_x0000_t75" style="width:12.75pt;height:15.75pt" o:ole="">
             <v:imagedata r:id="rId240" o:title=""/>
           </v:shape>
-          <o:OLEObject Type="Embed" ProgID="Equation.3" ShapeID="_x0000_i1144" DrawAspect="Content" ObjectID="_1628868698" r:id="rId241"/>
+          <o:OLEObject Type="Embed" ProgID="Equation.3" ShapeID="_x0000_i1144" DrawAspect="Content" ObjectID="_1628922713" r:id="rId241"/>
         </w:object>
       </w:r>
       <w:r>
@@ -2414,7 +2414,7 @@
           <v:shape id="_x0000_i1145" type="#_x0000_t75" style="width:12.75pt;height:15pt" o:ole="">
             <v:imagedata r:id="rId242" o:title=""/>
           </v:shape>
-          <o:OLEObject Type="Embed" ProgID="Equation.3" ShapeID="_x0000_i1145" DrawAspect="Content" ObjectID="_1628868699" r:id="rId243"/>
+          <o:OLEObject Type="Embed" ProgID="Equation.3" ShapeID="_x0000_i1145" DrawAspect="Content" ObjectID="_1628922714" r:id="rId243"/>
         </w:object>
       </w:r>
       <w:r>
@@ -2428,7 +2428,7 @@
           <v:shape id="_x0000_i1146" type="#_x0000_t75" style="width:12.75pt;height:15pt" o:ole="">
             <v:imagedata r:id="rId244" o:title=""/>
           </v:shape>
-          <o:OLEObject Type="Embed" ProgID="Equation.3" ShapeID="_x0000_i1146" DrawAspect="Content" ObjectID="_1628868700" r:id="rId245"/>
+          <o:OLEObject Type="Embed" ProgID="Equation.3" ShapeID="_x0000_i1146" DrawAspect="Content" ObjectID="_1628922715" r:id="rId245"/>
         </w:object>
       </w:r>
       <w:r>
@@ -2450,7 +2450,7 @@
           <v:shape id="_x0000_i1147" type="#_x0000_t75" style="width:45pt;height:18pt" o:ole="">
             <v:imagedata r:id="rId246" o:title=""/>
           </v:shape>
-          <o:OLEObject Type="Embed" ProgID="Equation.3" ShapeID="_x0000_i1147" DrawAspect="Content" ObjectID="_1628868701" r:id="rId247"/>
+          <o:OLEObject Type="Embed" ProgID="Equation.3" ShapeID="_x0000_i1147" DrawAspect="Content" ObjectID="_1628922716" r:id="rId247"/>
         </w:object>
       </w:r>
       <w:r>
@@ -2464,7 +2464,7 @@
           <v:shape id="_x0000_i1148" type="#_x0000_t75" style="width:36.75pt;height:18.75pt" o:ole="">
             <v:imagedata r:id="rId248" o:title=""/>
           </v:shape>
-          <o:OLEObject Type="Embed" ProgID="Equation.3" ShapeID="_x0000_i1148" DrawAspect="Content" ObjectID="_1628868702" r:id="rId249"/>
+          <o:OLEObject Type="Embed" ProgID="Equation.3" ShapeID="_x0000_i1148" DrawAspect="Content" ObjectID="_1628922717" r:id="rId249"/>
         </w:object>
       </w:r>
       <w:r>
@@ -2478,7 +2478,7 @@
           <v:shape id="_x0000_i1149" type="#_x0000_t75" style="width:12.75pt;height:15pt" o:ole="">
             <v:imagedata r:id="rId250" o:title=""/>
           </v:shape>
-          <o:OLEObject Type="Embed" ProgID="Equation.3" ShapeID="_x0000_i1149" DrawAspect="Content" ObjectID="_1628868703" r:id="rId251"/>
+          <o:OLEObject Type="Embed" ProgID="Equation.3" ShapeID="_x0000_i1149" DrawAspect="Content" ObjectID="_1628922718" r:id="rId251"/>
         </w:object>
       </w:r>
       <w:r>
@@ -2497,7 +2497,7 @@
           <v:shape id="_x0000_i1150" type="#_x0000_t75" style="width:249pt;height:39pt" o:ole="">
             <v:imagedata r:id="rId252" o:title=""/>
           </v:shape>
-          <o:OLEObject Type="Embed" ProgID="Equation.3" ShapeID="_x0000_i1150" DrawAspect="Content" ObjectID="_1628868704" r:id="rId253"/>
+          <o:OLEObject Type="Embed" ProgID="Equation.3" ShapeID="_x0000_i1150" DrawAspect="Content" ObjectID="_1628922719" r:id="rId253"/>
         </w:object>
       </w:r>
       <w:r>
@@ -2573,7 +2573,7 @@
           <v:shape id="_x0000_i1151" type="#_x0000_t75" style="width:48pt;height:18.75pt" o:ole="">
             <v:imagedata r:id="rId254" o:title=""/>
           </v:shape>
-          <o:OLEObject Type="Embed" ProgID="Equation.3" ShapeID="_x0000_i1151" DrawAspect="Content" ObjectID="_1628868705" r:id="rId255"/>
+          <o:OLEObject Type="Embed" ProgID="Equation.3" ShapeID="_x0000_i1151" DrawAspect="Content" ObjectID="_1628922720" r:id="rId255"/>
         </w:object>
       </w:r>
       <w:r>
@@ -2587,7 +2587,7 @@
           <v:shape id="_x0000_i1152" type="#_x0000_t75" style="width:12pt;height:12pt" o:ole="">
             <v:imagedata r:id="rId256" o:title=""/>
           </v:shape>
-          <o:OLEObject Type="Embed" ProgID="Equation.3" ShapeID="_x0000_i1152" DrawAspect="Content" ObjectID="_1628868706" r:id="rId257"/>
+          <o:OLEObject Type="Embed" ProgID="Equation.3" ShapeID="_x0000_i1152" DrawAspect="Content" ObjectID="_1628922721" r:id="rId257"/>
         </w:object>
       </w:r>
       <w:r>
@@ -2601,7 +2601,7 @@
           <v:shape id="_x0000_i1153" type="#_x0000_t75" style="width:36pt;height:18.75pt" o:ole="">
             <v:imagedata r:id="rId258" o:title=""/>
           </v:shape>
-          <o:OLEObject Type="Embed" ProgID="Equation.3" ShapeID="_x0000_i1153" DrawAspect="Content" ObjectID="_1628868707" r:id="rId259"/>
+          <o:OLEObject Type="Embed" ProgID="Equation.3" ShapeID="_x0000_i1153" DrawAspect="Content" ObjectID="_1628922722" r:id="rId259"/>
         </w:object>
       </w:r>
       <w:r>
@@ -2615,7 +2615,7 @@
           <v:shape id="_x0000_i1154" type="#_x0000_t75" style="width:36.75pt;height:18.75pt" o:ole="">
             <v:imagedata r:id="rId260" o:title=""/>
           </v:shape>
-          <o:OLEObject Type="Embed" ProgID="Equation.3" ShapeID="_x0000_i1154" DrawAspect="Content" ObjectID="_1628868708" r:id="rId261"/>
+          <o:OLEObject Type="Embed" ProgID="Equation.3" ShapeID="_x0000_i1154" DrawAspect="Content" ObjectID="_1628922723" r:id="rId261"/>
         </w:object>
       </w:r>
       <w:r>
@@ -2629,7 +2629,7 @@
           <v:shape id="_x0000_i1155" type="#_x0000_t75" style="width:36pt;height:18.75pt" o:ole="">
             <v:imagedata r:id="rId262" o:title=""/>
           </v:shape>
-          <o:OLEObject Type="Embed" ProgID="Equation.3" ShapeID="_x0000_i1155" DrawAspect="Content" ObjectID="_1628868709" r:id="rId263"/>
+          <o:OLEObject Type="Embed" ProgID="Equation.3" ShapeID="_x0000_i1155" DrawAspect="Content" ObjectID="_1628922724" r:id="rId263"/>
         </w:object>
       </w:r>
       <w:r>
@@ -2643,7 +2643,7 @@
           <v:shape id="_x0000_i1156" type="#_x0000_t75" style="width:12.75pt;height:15pt" o:ole="">
             <v:imagedata r:id="rId264" o:title=""/>
           </v:shape>
-          <o:OLEObject Type="Embed" ProgID="Equation.3" ShapeID="_x0000_i1156" DrawAspect="Content" ObjectID="_1628868710" r:id="rId265"/>
+          <o:OLEObject Type="Embed" ProgID="Equation.3" ShapeID="_x0000_i1156" DrawAspect="Content" ObjectID="_1628922725" r:id="rId265"/>
         </w:object>
       </w:r>
       <w:r>
@@ -2657,7 +2657,7 @@
           <v:shape id="_x0000_i1157" type="#_x0000_t75" style="width:12pt;height:12pt" o:ole="">
             <v:imagedata r:id="rId266" o:title=""/>
           </v:shape>
-          <o:OLEObject Type="Embed" ProgID="Equation.3" ShapeID="_x0000_i1157" DrawAspect="Content" ObjectID="_1628868711" r:id="rId267"/>
+          <o:OLEObject Type="Embed" ProgID="Equation.3" ShapeID="_x0000_i1157" DrawAspect="Content" ObjectID="_1628922726" r:id="rId267"/>
         </w:object>
       </w:r>
       <w:r>
@@ -2676,7 +2676,7 @@
           <v:shape id="_x0000_i1158" type="#_x0000_t75" style="width:366pt;height:42.75pt" o:ole="">
             <v:imagedata r:id="rId268" o:title=""/>
           </v:shape>
-          <o:OLEObject Type="Embed" ProgID="Equation.3" ShapeID="_x0000_i1158" DrawAspect="Content" ObjectID="_1628868712" r:id="rId269"/>
+          <o:OLEObject Type="Embed" ProgID="Equation.3" ShapeID="_x0000_i1158" DrawAspect="Content" ObjectID="_1628922727" r:id="rId269"/>
         </w:object>
       </w:r>
     </w:p>
@@ -2706,7 +2706,7 @@
           <v:shape id="_x0000_i1159" type="#_x0000_t75" style="width:174.75pt;height:38.25pt" o:ole="">
             <v:imagedata r:id="rId270" o:title=""/>
           </v:shape>
-          <o:OLEObject Type="Embed" ProgID="Equation.3" ShapeID="_x0000_i1159" DrawAspect="Content" ObjectID="_1628868713" r:id="rId271"/>
+          <o:OLEObject Type="Embed" ProgID="Equation.3" ShapeID="_x0000_i1159" DrawAspect="Content" ObjectID="_1628922728" r:id="rId271"/>
         </w:object>
       </w:r>
       <w:r>
@@ -2720,7 +2720,7 @@
           <v:shape id="_x0000_i1160" type="#_x0000_t75" style="width:18pt;height:15.75pt" o:ole="">
             <v:imagedata r:id="rId272" o:title=""/>
           </v:shape>
-          <o:OLEObject Type="Embed" ProgID="Equation.3" ShapeID="_x0000_i1160" DrawAspect="Content" ObjectID="_1628868714" r:id="rId273"/>
+          <o:OLEObject Type="Embed" ProgID="Equation.3" ShapeID="_x0000_i1160" DrawAspect="Content" ObjectID="_1628922729" r:id="rId273"/>
         </w:object>
       </w:r>
     </w:p>
@@ -2739,7 +2739,7 @@
           <v:shape id="_x0000_i1161" type="#_x0000_t75" style="width:35.25pt;height:15pt" o:ole="">
             <v:imagedata r:id="rId274" o:title=""/>
           </v:shape>
-          <o:OLEObject Type="Embed" ProgID="Equation.3" ShapeID="_x0000_i1161" DrawAspect="Content" ObjectID="_1628868715" r:id="rId275"/>
+          <o:OLEObject Type="Embed" ProgID="Equation.3" ShapeID="_x0000_i1161" DrawAspect="Content" ObjectID="_1628922730" r:id="rId275"/>
         </w:object>
       </w:r>
     </w:p>
@@ -2758,11 +2758,16 @@
           <v:shape id="_x0000_i1162" type="#_x0000_t75" style="width:81.75pt;height:18pt" o:ole="">
             <v:imagedata r:id="rId276" o:title=""/>
           </v:shape>
-          <o:OLEObject Type="Embed" ProgID="Equation.3" ShapeID="_x0000_i1162" DrawAspect="Content" ObjectID="_1628868716" r:id="rId277"/>
-        </w:object>
-      </w:r>
-      <w:r>
-        <w:t>. Тоді потенціал простого шару можна представити аналогічно (</w:t>
+          <o:OLEObject Type="Embed" ProgID="Equation.3" ShapeID="_x0000_i1162" DrawAspect="Content" ObjectID="_1628922731" r:id="rId277"/>
+        </w:object>
+      </w:r>
+      <w:r>
+        <w:t>. Тоді пот</w:t>
+      </w:r>
+      <w:bookmarkStart w:id="0" w:name="_GoBack"/>
+      <w:bookmarkEnd w:id="0"/>
+      <w:r>
+        <w:t>енціал простого шару можна представити аналогічно (</w:t>
       </w:r>
       <w:r>
         <w:t>8.</w:t>
@@ -2783,7 +2788,7 @@
           <v:shape id="_x0000_i1163" type="#_x0000_t75" style="width:249pt;height:39.75pt" o:ole="">
             <v:imagedata r:id="rId278" o:title=""/>
           </v:shape>
-          <o:OLEObject Type="Embed" ProgID="Equation.3" ShapeID="_x0000_i1163" DrawAspect="Content" ObjectID="_1628868717" r:id="rId279"/>
+          <o:OLEObject Type="Embed" ProgID="Equation.3" ShapeID="_x0000_i1163" DrawAspect="Content" ObjectID="_1628922732" r:id="rId279"/>
         </w:object>
       </w:r>
       <w:r>
@@ -2837,7 +2842,7 @@
           <v:shape id="_x0000_i1164" type="#_x0000_t75" style="width:165pt;height:42pt" o:ole="">
             <v:imagedata r:id="rId280" o:title=""/>
           </v:shape>
-          <o:OLEObject Type="Embed" ProgID="Equation.3" ShapeID="_x0000_i1164" DrawAspect="Content" ObjectID="_1628868718" r:id="rId281"/>
+          <o:OLEObject Type="Embed" ProgID="Equation.3" ShapeID="_x0000_i1164" DrawAspect="Content" ObjectID="_1628922733" r:id="rId281"/>
         </w:object>
       </w:r>
       <w:r>
@@ -2851,7 +2856,7 @@
           <v:shape id="_x0000_i1165" type="#_x0000_t75" style="width:81pt;height:18pt" o:ole="">
             <v:imagedata r:id="rId282" o:title=""/>
           </v:shape>
-          <o:OLEObject Type="Embed" ProgID="Equation.3" ShapeID="_x0000_i1165" DrawAspect="Content" ObjectID="_1628868719" r:id="rId283"/>
+          <o:OLEObject Type="Embed" ProgID="Equation.3" ShapeID="_x0000_i1165" DrawAspect="Content" ObjectID="_1628922734" r:id="rId283"/>
         </w:object>
       </w:r>
       <w:r>
@@ -2865,7 +2870,7 @@
           <v:shape id="_x0000_i1166" type="#_x0000_t75" style="width:116.25pt;height:36pt" o:ole="">
             <v:imagedata r:id="rId284" o:title=""/>
           </v:shape>
-          <o:OLEObject Type="Embed" ProgID="Equation.3" ShapeID="_x0000_i1166" DrawAspect="Content" ObjectID="_1628868720" r:id="rId285"/>
+          <o:OLEObject Type="Embed" ProgID="Equation.3" ShapeID="_x0000_i1166" DrawAspect="Content" ObjectID="_1628922735" r:id="rId285"/>
         </w:object>
       </w:r>
       <w:r>
@@ -2879,7 +2884,7 @@
           <v:shape id="_x0000_i1167" type="#_x0000_t75" style="width:62.25pt;height:21pt" o:ole="">
             <v:imagedata r:id="rId286" o:title=""/>
           </v:shape>
-          <o:OLEObject Type="Embed" ProgID="Equation.3" ShapeID="_x0000_i1167" DrawAspect="Content" ObjectID="_1628868721" r:id="rId287"/>
+          <o:OLEObject Type="Embed" ProgID="Equation.3" ShapeID="_x0000_i1167" DrawAspect="Content" ObjectID="_1628922736" r:id="rId287"/>
         </w:object>
       </w:r>
       <w:r>
@@ -2901,7 +2906,7 @@
           <v:shape id="_x0000_i1168" type="#_x0000_t75" style="width:284.25pt;height:44.25pt" o:ole="">
             <v:imagedata r:id="rId288" o:title=""/>
           </v:shape>
-          <o:OLEObject Type="Embed" ProgID="Equation.3" ShapeID="_x0000_i1168" DrawAspect="Content" ObjectID="_1628868722" r:id="rId289"/>
+          <o:OLEObject Type="Embed" ProgID="Equation.3" ShapeID="_x0000_i1168" DrawAspect="Content" ObjectID="_1628922737" r:id="rId289"/>
         </w:object>
       </w:r>
     </w:p>
@@ -2928,7 +2933,7 @@
           <v:shape id="_x0000_i1169" type="#_x0000_t75" style="width:422.25pt;height:44.25pt" o:ole="">
             <v:imagedata r:id="rId290" o:title=""/>
           </v:shape>
-          <o:OLEObject Type="Embed" ProgID="Equation.3" ShapeID="_x0000_i1169" DrawAspect="Content" ObjectID="_1628868723" r:id="rId291"/>
+          <o:OLEObject Type="Embed" ProgID="Equation.3" ShapeID="_x0000_i1169" DrawAspect="Content" ObjectID="_1628922738" r:id="rId291"/>
         </w:object>
       </w:r>
     </w:p>
@@ -2947,7 +2952,7 @@
           <v:shape id="_x0000_i1170" type="#_x0000_t75" style="width:29.25pt;height:18pt" o:ole="">
             <v:imagedata r:id="rId292" o:title=""/>
           </v:shape>
-          <o:OLEObject Type="Embed" ProgID="Equation.3" ShapeID="_x0000_i1170" DrawAspect="Content" ObjectID="_1628868724" r:id="rId293"/>
+          <o:OLEObject Type="Embed" ProgID="Equation.3" ShapeID="_x0000_i1170" DrawAspect="Content" ObjectID="_1628922739" r:id="rId293"/>
         </w:object>
       </w:r>
       <w:r>
@@ -2961,7 +2966,7 @@
           <v:shape id="_x0000_i1171" type="#_x0000_t75" style="width:63.75pt;height:35.25pt" o:ole="">
             <v:imagedata r:id="rId294" o:title=""/>
           </v:shape>
-          <o:OLEObject Type="Embed" ProgID="Equation.3" ShapeID="_x0000_i1171" DrawAspect="Content" ObjectID="_1628868725" r:id="rId295"/>
+          <o:OLEObject Type="Embed" ProgID="Equation.3" ShapeID="_x0000_i1171" DrawAspect="Content" ObjectID="_1628922740" r:id="rId295"/>
         </w:object>
       </w:r>
       <w:r>
@@ -2983,7 +2988,7 @@
           <v:shape id="_x0000_i1172" type="#_x0000_t75" style="width:12pt;height:12pt" o:ole="">
             <v:imagedata r:id="rId296" o:title=""/>
           </v:shape>
-          <o:OLEObject Type="Embed" ProgID="Equation.3" ShapeID="_x0000_i1172" DrawAspect="Content" ObjectID="_1628868726" r:id="rId297"/>
+          <o:OLEObject Type="Embed" ProgID="Equation.3" ShapeID="_x0000_i1172" DrawAspect="Content" ObjectID="_1628922741" r:id="rId297"/>
         </w:object>
       </w:r>
       <w:r>
@@ -2997,7 +3002,7 @@
           <v:shape id="_x0000_i1173" type="#_x0000_t75" style="width:71.25pt;height:18pt" o:ole="">
             <v:imagedata r:id="rId298" o:title=""/>
           </v:shape>
-          <o:OLEObject Type="Embed" ProgID="Equation.3" ShapeID="_x0000_i1173" DrawAspect="Content" ObjectID="_1628868727" r:id="rId299"/>
+          <o:OLEObject Type="Embed" ProgID="Equation.3" ShapeID="_x0000_i1173" DrawAspect="Content" ObjectID="_1628922742" r:id="rId299"/>
         </w:object>
       </w:r>
       <w:r>
@@ -3020,7 +3025,7 @@
           <v:shape id="_x0000_i1174" type="#_x0000_t75" style="width:1in;height:18pt" o:ole="">
             <v:imagedata r:id="rId300" o:title=""/>
           </v:shape>
-          <o:OLEObject Type="Embed" ProgID="Equation.3" ShapeID="_x0000_i1174" DrawAspect="Content" ObjectID="_1628868728" r:id="rId301"/>
+          <o:OLEObject Type="Embed" ProgID="Equation.3" ShapeID="_x0000_i1174" DrawAspect="Content" ObjectID="_1628922743" r:id="rId301"/>
         </w:object>
       </w:r>
       <w:r>
@@ -3040,7 +3045,7 @@
           <v:shape id="_x0000_i1175" type="#_x0000_t75" style="width:197.25pt;height:38.25pt" o:ole="">
             <v:imagedata r:id="rId302" o:title=""/>
           </v:shape>
-          <o:OLEObject Type="Embed" ProgID="Equation.3" ShapeID="_x0000_i1175" DrawAspect="Content" ObjectID="_1628868729" r:id="rId303"/>
+          <o:OLEObject Type="Embed" ProgID="Equation.3" ShapeID="_x0000_i1175" DrawAspect="Content" ObjectID="_1628922744" r:id="rId303"/>
         </w:object>
       </w:r>
     </w:p>
@@ -3056,7 +3061,7 @@
           <v:shape id="_x0000_i1176" type="#_x0000_t75" style="width:285pt;height:30.75pt" o:ole="">
             <v:imagedata r:id="rId304" o:title=""/>
           </v:shape>
-          <o:OLEObject Type="Embed" ProgID="Equation.3" ShapeID="_x0000_i1176" DrawAspect="Content" ObjectID="_1628868730" r:id="rId305"/>
+          <o:OLEObject Type="Embed" ProgID="Equation.3" ShapeID="_x0000_i1176" DrawAspect="Content" ObjectID="_1628922745" r:id="rId305"/>
         </w:object>
       </w:r>
     </w:p>
@@ -3080,7 +3085,7 @@
           <v:shape id="_x0000_i1177" type="#_x0000_t75" style="width:402pt;height:51.75pt" o:ole="">
             <v:imagedata r:id="rId306" o:title=""/>
           </v:shape>
-          <o:OLEObject Type="Embed" ProgID="Equation.3" ShapeID="_x0000_i1177" DrawAspect="Content" ObjectID="_1628868731" r:id="rId307"/>
+          <o:OLEObject Type="Embed" ProgID="Equation.3" ShapeID="_x0000_i1177" DrawAspect="Content" ObjectID="_1628922746" r:id="rId307"/>
         </w:object>
       </w:r>
       <w:r>
@@ -3094,7 +3099,7 @@
           <v:shape id="_x0000_i1178" type="#_x0000_t75" style="width:11.25pt;height:15pt" o:ole="">
             <v:imagedata r:id="rId308" o:title=""/>
           </v:shape>
-          <o:OLEObject Type="Embed" ProgID="Equation.3" ShapeID="_x0000_i1178" DrawAspect="Content" ObjectID="_1628868732" r:id="rId309"/>
+          <o:OLEObject Type="Embed" ProgID="Equation.3" ShapeID="_x0000_i1178" DrawAspect="Content" ObjectID="_1628922747" r:id="rId309"/>
         </w:object>
       </w:r>
       <w:r>
@@ -3116,7 +3121,7 @@
           <v:shape id="_x0000_i1179" type="#_x0000_t75" style="width:120.75pt;height:44.25pt" o:ole="">
             <v:imagedata r:id="rId310" o:title=""/>
           </v:shape>
-          <o:OLEObject Type="Embed" ProgID="Equation.3" ShapeID="_x0000_i1179" DrawAspect="Content" ObjectID="_1628868733" r:id="rId311"/>
+          <o:OLEObject Type="Embed" ProgID="Equation.3" ShapeID="_x0000_i1179" DrawAspect="Content" ObjectID="_1628922748" r:id="rId311"/>
         </w:object>
       </w:r>
       <w:r>
@@ -3130,7 +3135,7 @@
           <v:shape id="_x0000_i1180" type="#_x0000_t75" style="width:38.25pt;height:15.75pt" o:ole="">
             <v:imagedata r:id="rId312" o:title=""/>
           </v:shape>
-          <o:OLEObject Type="Embed" ProgID="Equation.3" ShapeID="_x0000_i1180" DrawAspect="Content" ObjectID="_1628868734" r:id="rId313"/>
+          <o:OLEObject Type="Embed" ProgID="Equation.3" ShapeID="_x0000_i1180" DrawAspect="Content" ObjectID="_1628922749" r:id="rId313"/>
         </w:object>
       </w:r>
       <w:r>
@@ -3147,7 +3152,7 @@
           <v:shape id="_x0000_i1181" type="#_x0000_t75" style="width:114pt;height:24.75pt" o:ole="">
             <v:imagedata r:id="rId314" o:title=""/>
           </v:shape>
-          <o:OLEObject Type="Embed" ProgID="Equation.3" ShapeID="_x0000_i1181" DrawAspect="Content" ObjectID="_1628868735" r:id="rId315"/>
+          <o:OLEObject Type="Embed" ProgID="Equation.3" ShapeID="_x0000_i1181" DrawAspect="Content" ObjectID="_1628922750" r:id="rId315"/>
         </w:object>
       </w:r>
       <w:r>
@@ -3161,7 +3166,7 @@
           <v:shape id="_x0000_i1182" type="#_x0000_t75" style="width:62.25pt;height:21pt" o:ole="">
             <v:imagedata r:id="rId316" o:title=""/>
           </v:shape>
-          <o:OLEObject Type="Embed" ProgID="Equation.3" ShapeID="_x0000_i1182" DrawAspect="Content" ObjectID="_1628868736" r:id="rId317"/>
+          <o:OLEObject Type="Embed" ProgID="Equation.3" ShapeID="_x0000_i1182" DrawAspect="Content" ObjectID="_1628922751" r:id="rId317"/>
         </w:object>
       </w:r>
       <w:r>
@@ -3190,7 +3195,7 @@
         <w:rPr>
           <w:noProof/>
         </w:rPr>
-        <w:object w:dxaOrig="200" w:dyaOrig="380">
+        <w:object w:dxaOrig="1440" w:dyaOrig="1440">
           <v:group id="_x0000_s1279" style="position:absolute;left:0;text-align:left;margin-left:-.9pt;margin-top:36.85pt;width:144.45pt;height:79.8pt;z-index:-251659264" coordorigin="1305,6948" coordsize="2889,1596" wrapcoords="224 0 560 3260 112 4075 4029 6521 5820 9781 5260 13042 4812 14468 4365 16302 4141 19562 4477 23230 4924 23230 4924 16302 5708 13042 21712 12430 20369 9781 17459 6521 17235 2649 14549 2038 783 0 224 0">
             <v:shape id="_x0000_s1280" style="position:absolute;left:1824;top:7254;width:2370;height:1290;rotation:-419066fd;mso-position-horizontal:absolute;mso-position-vertical:absolute" coordsize="2370,1290" path="m30,1290c15,1035,,780,210,570,420,360,990,60,1290,30,1590,,1830,270,2010,390v180,120,300,300,360,360e" filled="f">
               <v:path arrowok="t"/>
@@ -3209,9 +3214,9 @@
             </v:shape>
             <w10:wrap type="tight"/>
           </v:group>
-          <o:OLEObject Type="Embed" ProgID="Equation.3" ShapeID="_x0000_s1282" DrawAspect="Content" ObjectID="_1628868784" r:id="rId321"/>
-          <o:OLEObject Type="Embed" ProgID="Equation.3" ShapeID="_x0000_s1283" DrawAspect="Content" ObjectID="_1628868785" r:id="rId322"/>
-          <o:OLEObject Type="Embed" ProgID="Equation.3" ShapeID="_x0000_s1284" DrawAspect="Content" ObjectID="_1628868786" r:id="rId323"/>
+          <o:OLEObject Type="Embed" ProgID="Equation.3" ShapeID="_x0000_s1282" DrawAspect="Content" ObjectID="_1628922799" r:id="rId321"/>
+          <o:OLEObject Type="Embed" ProgID="Equation.3" ShapeID="_x0000_s1283" DrawAspect="Content" ObjectID="_1628922800" r:id="rId322"/>
+          <o:OLEObject Type="Embed" ProgID="Equation.3" ShapeID="_x0000_s1284" DrawAspect="Content" ObjectID="_1628922801" r:id="rId323"/>
         </w:object>
       </w:r>
       <w:r>
@@ -3225,7 +3230,7 @@
           <v:shape id="_x0000_i1186" type="#_x0000_t75" style="width:129pt;height:38.25pt" o:ole="">
             <v:imagedata r:id="rId324" o:title=""/>
           </v:shape>
-          <o:OLEObject Type="Embed" ProgID="Equation.3" ShapeID="_x0000_i1186" DrawAspect="Content" ObjectID="_1628868737" r:id="rId325"/>
+          <o:OLEObject Type="Embed" ProgID="Equation.3" ShapeID="_x0000_i1186" DrawAspect="Content" ObjectID="_1628922752" r:id="rId325"/>
         </w:object>
       </w:r>
       <w:r>
@@ -3239,7 +3244,7 @@
           <v:shape id="_x0000_i1187" type="#_x0000_t75" style="width:35.25pt;height:15.75pt" o:ole="">
             <v:imagedata r:id="rId326" o:title=""/>
           </v:shape>
-          <o:OLEObject Type="Embed" ProgID="Equation.3" ShapeID="_x0000_i1187" DrawAspect="Content" ObjectID="_1628868738" r:id="rId327"/>
+          <o:OLEObject Type="Embed" ProgID="Equation.3" ShapeID="_x0000_i1187" DrawAspect="Content" ObjectID="_1628922753" r:id="rId327"/>
         </w:object>
       </w:r>
       <w:r>
@@ -3259,7 +3264,7 @@
           <v:shape id="_x0000_i1188" type="#_x0000_t75" style="width:15.75pt;height:18.75pt" o:ole="">
             <v:imagedata r:id="rId328" o:title=""/>
           </v:shape>
-          <o:OLEObject Type="Embed" ProgID="Equation.3" ShapeID="_x0000_i1188" DrawAspect="Content" ObjectID="_1628868739" r:id="rId329"/>
+          <o:OLEObject Type="Embed" ProgID="Equation.3" ShapeID="_x0000_i1188" DrawAspect="Content" ObjectID="_1628922754" r:id="rId329"/>
         </w:object>
       </w:r>
       <w:r>
@@ -3276,7 +3281,7 @@
           <v:shape id="_x0000_i1189" type="#_x0000_t75" style="width:12.75pt;height:15pt" o:ole="">
             <v:imagedata r:id="rId330" o:title=""/>
           </v:shape>
-          <o:OLEObject Type="Embed" ProgID="Equation.3" ShapeID="_x0000_i1189" DrawAspect="Content" ObjectID="_1628868740" r:id="rId331"/>
+          <o:OLEObject Type="Embed" ProgID="Equation.3" ShapeID="_x0000_i1189" DrawAspect="Content" ObjectID="_1628922755" r:id="rId331"/>
         </w:object>
       </w:r>
       <w:r>
@@ -3290,7 +3295,7 @@
           <v:shape id="_x0000_i1190" type="#_x0000_t75" style="width:12pt;height:12pt" o:ole="">
             <v:imagedata r:id="rId332" o:title=""/>
           </v:shape>
-          <o:OLEObject Type="Embed" ProgID="Equation.3" ShapeID="_x0000_i1190" DrawAspect="Content" ObjectID="_1628868741" r:id="rId333"/>
+          <o:OLEObject Type="Embed" ProgID="Equation.3" ShapeID="_x0000_i1190" DrawAspect="Content" ObjectID="_1628922756" r:id="rId333"/>
         </w:object>
       </w:r>
       <w:r>
@@ -3304,7 +3309,7 @@
           <v:shape id="_x0000_i1191" type="#_x0000_t75" style="width:15pt;height:19.5pt" o:ole="">
             <v:imagedata r:id="rId334" o:title=""/>
           </v:shape>
-          <o:OLEObject Type="Embed" ProgID="Equation.3" ShapeID="_x0000_i1191" DrawAspect="Content" ObjectID="_1628868742" r:id="rId335"/>
+          <o:OLEObject Type="Embed" ProgID="Equation.3" ShapeID="_x0000_i1191" DrawAspect="Content" ObjectID="_1628922757" r:id="rId335"/>
         </w:object>
       </w:r>
       <w:r>
@@ -3318,7 +3323,7 @@
           <v:shape id="_x0000_i1192" type="#_x0000_t75" style="width:326.25pt;height:42.75pt" o:ole="">
             <v:imagedata r:id="rId336" o:title=""/>
           </v:shape>
-          <o:OLEObject Type="Embed" ProgID="Equation.3" ShapeID="_x0000_i1192" DrawAspect="Content" ObjectID="_1628868743" r:id="rId337"/>
+          <o:OLEObject Type="Embed" ProgID="Equation.3" ShapeID="_x0000_i1192" DrawAspect="Content" ObjectID="_1628922758" r:id="rId337"/>
         </w:object>
       </w:r>
       <w:r>
@@ -3335,7 +3340,7 @@
           <v:shape id="_x0000_i1193" type="#_x0000_t75" style="width:327pt;height:93pt" o:ole="">
             <v:imagedata r:id="rId338" o:title=""/>
           </v:shape>
-          <o:OLEObject Type="Embed" ProgID="Equation.3" ShapeID="_x0000_i1193" DrawAspect="Content" ObjectID="_1628868744" r:id="rId339"/>
+          <o:OLEObject Type="Embed" ProgID="Equation.3" ShapeID="_x0000_i1193" DrawAspect="Content" ObjectID="_1628922759" r:id="rId339"/>
         </w:object>
       </w:r>
     </w:p>
@@ -3374,7 +3379,7 @@
           <v:shape id="_x0000_i1194" type="#_x0000_t75" style="width:12pt;height:12.75pt" o:ole="">
             <v:imagedata r:id="rId340" o:title=""/>
           </v:shape>
-          <o:OLEObject Type="Embed" ProgID="Equation.3" ShapeID="_x0000_i1194" DrawAspect="Content" ObjectID="_1628868745" r:id="rId341"/>
+          <o:OLEObject Type="Embed" ProgID="Equation.3" ShapeID="_x0000_i1194" DrawAspect="Content" ObjectID="_1628922760" r:id="rId341"/>
         </w:object>
       </w:r>
       <w:r>
@@ -3388,7 +3393,7 @@
           <v:shape id="_x0000_i1195" type="#_x0000_t75" style="width:12.75pt;height:15pt" o:ole="">
             <v:imagedata r:id="rId342" o:title=""/>
           </v:shape>
-          <o:OLEObject Type="Embed" ProgID="Equation.3" ShapeID="_x0000_i1195" DrawAspect="Content" ObjectID="_1628868746" r:id="rId343"/>
+          <o:OLEObject Type="Embed" ProgID="Equation.3" ShapeID="_x0000_i1195" DrawAspect="Content" ObjectID="_1628922761" r:id="rId343"/>
         </w:object>
       </w:r>
       <w:r>
@@ -3410,7 +3415,7 @@
           <v:shape id="_x0000_i1196" type="#_x0000_t75" style="width:312.75pt;height:45.75pt" o:ole="">
             <v:imagedata r:id="rId344" o:title=""/>
           </v:shape>
-          <o:OLEObject Type="Embed" ProgID="Equation.3" ShapeID="_x0000_i1196" DrawAspect="Content" ObjectID="_1628868747" r:id="rId345"/>
+          <o:OLEObject Type="Embed" ProgID="Equation.3" ShapeID="_x0000_i1196" DrawAspect="Content" ObjectID="_1628922762" r:id="rId345"/>
         </w:object>
       </w:r>
       <w:r>
@@ -3449,7 +3454,7 @@
           <v:shape id="_x0000_i1197" type="#_x0000_t75" style="width:12.75pt;height:15pt" o:ole="">
             <v:imagedata r:id="rId346" o:title=""/>
           </v:shape>
-          <o:OLEObject Type="Embed" ProgID="Equation.3" ShapeID="_x0000_i1197" DrawAspect="Content" ObjectID="_1628868748" r:id="rId347"/>
+          <o:OLEObject Type="Embed" ProgID="Equation.3" ShapeID="_x0000_i1197" DrawAspect="Content" ObjectID="_1628922763" r:id="rId347"/>
         </w:object>
       </w:r>
       <w:r>
@@ -3463,7 +3468,7 @@
           <v:shape id="_x0000_i1198" type="#_x0000_t75" style="width:12pt;height:12pt" o:ole="">
             <v:imagedata r:id="rId348" o:title=""/>
           </v:shape>
-          <o:OLEObject Type="Embed" ProgID="Equation.3" ShapeID="_x0000_i1198" DrawAspect="Content" ObjectID="_1628868749" r:id="rId349"/>
+          <o:OLEObject Type="Embed" ProgID="Equation.3" ShapeID="_x0000_i1198" DrawAspect="Content" ObjectID="_1628922764" r:id="rId349"/>
         </w:object>
       </w:r>
       <w:r>
@@ -3477,7 +3482,7 @@
           <v:shape id="_x0000_i1199" type="#_x0000_t75" style="width:12.75pt;height:15pt" o:ole="">
             <v:imagedata r:id="rId350" o:title=""/>
           </v:shape>
-          <o:OLEObject Type="Embed" ProgID="Equation.3" ShapeID="_x0000_i1199" DrawAspect="Content" ObjectID="_1628868750" r:id="rId351"/>
+          <o:OLEObject Type="Embed" ProgID="Equation.3" ShapeID="_x0000_i1199" DrawAspect="Content" ObjectID="_1628922765" r:id="rId351"/>
         </w:object>
       </w:r>
       <w:r>
@@ -3494,7 +3499,7 @@
           <v:shape id="_x0000_i1200" type="#_x0000_t75" style="width:84.75pt;height:42.75pt" o:ole="">
             <v:imagedata r:id="rId352" o:title=""/>
           </v:shape>
-          <o:OLEObject Type="Embed" ProgID="Equation.3" ShapeID="_x0000_i1200" DrawAspect="Content" ObjectID="_1628868751" r:id="rId353"/>
+          <o:OLEObject Type="Embed" ProgID="Equation.3" ShapeID="_x0000_i1200" DrawAspect="Content" ObjectID="_1628922766" r:id="rId353"/>
         </w:object>
       </w:r>
       <w:r>
@@ -3522,7 +3527,7 @@
           <v:shape id="_x0000_i1201" type="#_x0000_t75" style="width:11.25pt;height:15pt" o:ole="">
             <v:imagedata r:id="rId354" o:title=""/>
           </v:shape>
-          <o:OLEObject Type="Embed" ProgID="Equation.3" ShapeID="_x0000_i1201" DrawAspect="Content" ObjectID="_1628868752" r:id="rId355"/>
+          <o:OLEObject Type="Embed" ProgID="Equation.3" ShapeID="_x0000_i1201" DrawAspect="Content" ObjectID="_1628922767" r:id="rId355"/>
         </w:object>
       </w:r>
       <w:r>
@@ -3536,7 +3541,7 @@
           <v:shape id="_x0000_i1202" type="#_x0000_t75" style="width:251.25pt;height:45.75pt" o:ole="">
             <v:imagedata r:id="rId356" o:title=""/>
           </v:shape>
-          <o:OLEObject Type="Embed" ProgID="Equation.3" ShapeID="_x0000_i1202" DrawAspect="Content" ObjectID="_1628868753" r:id="rId357"/>
+          <o:OLEObject Type="Embed" ProgID="Equation.3" ShapeID="_x0000_i1202" DrawAspect="Content" ObjectID="_1628922768" r:id="rId357"/>
         </w:object>
       </w:r>
       <w:r>
@@ -3585,7 +3590,7 @@
           <v:shape id="_x0000_i1203" type="#_x0000_t75" style="width:38.25pt;height:21pt" o:ole="">
             <v:imagedata r:id="rId358" o:title=""/>
           </v:shape>
-          <o:OLEObject Type="Embed" ProgID="Equation.3" ShapeID="_x0000_i1203" DrawAspect="Content" ObjectID="_1628868754" r:id="rId359"/>
+          <o:OLEObject Type="Embed" ProgID="Equation.3" ShapeID="_x0000_i1203" DrawAspect="Content" ObjectID="_1628922769" r:id="rId359"/>
         </w:object>
       </w:r>
       <w:r>
@@ -3599,7 +3604,7 @@
           <v:shape id="_x0000_i1204" type="#_x0000_t75" style="width:143.25pt;height:24pt" o:ole="">
             <v:imagedata r:id="rId360" o:title=""/>
           </v:shape>
-          <o:OLEObject Type="Embed" ProgID="Equation.3" ShapeID="_x0000_i1204" DrawAspect="Content" ObjectID="_1628868755" r:id="rId361"/>
+          <o:OLEObject Type="Embed" ProgID="Equation.3" ShapeID="_x0000_i1204" DrawAspect="Content" ObjectID="_1628922770" r:id="rId361"/>
         </w:object>
       </w:r>
       <w:r>
@@ -3613,7 +3618,7 @@
           <v:shape id="_x0000_i1205" type="#_x0000_t75" style="width:381pt;height:57pt" o:ole="">
             <v:imagedata r:id="rId362" o:title=""/>
           </v:shape>
-          <o:OLEObject Type="Embed" ProgID="Equation.3" ShapeID="_x0000_i1205" DrawAspect="Content" ObjectID="_1628868756" r:id="rId363"/>
+          <o:OLEObject Type="Embed" ProgID="Equation.3" ShapeID="_x0000_i1205" DrawAspect="Content" ObjectID="_1628922771" r:id="rId363"/>
         </w:object>
       </w:r>
       <w:r>
@@ -3685,7 +3690,7 @@
           <v:shape id="_x0000_i1206" type="#_x0000_t75" style="width:12pt;height:15pt" o:ole="">
             <v:imagedata r:id="rId364" o:title=""/>
           </v:shape>
-          <o:OLEObject Type="Embed" ProgID="Equation.3" ShapeID="_x0000_i1206" DrawAspect="Content" ObjectID="_1628868757" r:id="rId365"/>
+          <o:OLEObject Type="Embed" ProgID="Equation.3" ShapeID="_x0000_i1206" DrawAspect="Content" ObjectID="_1628922772" r:id="rId365"/>
         </w:object>
       </w:r>
       <w:r>
@@ -3705,7 +3710,7 @@
           <v:shape id="_x0000_i1207" type="#_x0000_t75" style="width:11.25pt;height:15pt" o:ole="">
             <v:imagedata r:id="rId366" o:title=""/>
           </v:shape>
-          <o:OLEObject Type="Embed" ProgID="Equation.3" ShapeID="_x0000_i1207" DrawAspect="Content" ObjectID="_1628868758" r:id="rId367"/>
+          <o:OLEObject Type="Embed" ProgID="Equation.3" ShapeID="_x0000_i1207" DrawAspect="Content" ObjectID="_1628922773" r:id="rId367"/>
         </w:object>
       </w:r>
       <w:r>
@@ -3720,7 +3725,7 @@
           <v:shape id="_x0000_i1208" type="#_x0000_t75" style="width:12pt;height:15pt" o:ole="">
             <v:imagedata r:id="rId368" o:title=""/>
           </v:shape>
-          <o:OLEObject Type="Embed" ProgID="Equation.3" ShapeID="_x0000_i1208" DrawAspect="Content" ObjectID="_1628868759" r:id="rId369"/>
+          <o:OLEObject Type="Embed" ProgID="Equation.3" ShapeID="_x0000_i1208" DrawAspect="Content" ObjectID="_1628922774" r:id="rId369"/>
         </w:object>
       </w:r>
       <w:r>
@@ -3741,7 +3746,7 @@
           <v:shape id="_x0000_i1209" type="#_x0000_t75" style="width:12pt;height:15pt" o:ole="">
             <v:imagedata r:id="rId370" o:title=""/>
           </v:shape>
-          <o:OLEObject Type="Embed" ProgID="Equation.3" ShapeID="_x0000_i1209" DrawAspect="Content" ObjectID="_1628868760" r:id="rId371"/>
+          <o:OLEObject Type="Embed" ProgID="Equation.3" ShapeID="_x0000_i1209" DrawAspect="Content" ObjectID="_1628922775" r:id="rId371"/>
         </w:object>
       </w:r>
       <w:r>
@@ -3761,7 +3766,7 @@
           <v:shape id="_x0000_i1210" type="#_x0000_t75" style="width:32.25pt;height:15pt" o:ole="">
             <v:imagedata r:id="rId372" o:title=""/>
           </v:shape>
-          <o:OLEObject Type="Embed" ProgID="Equation.3" ShapeID="_x0000_i1210" DrawAspect="Content" ObjectID="_1628868761" r:id="rId373"/>
+          <o:OLEObject Type="Embed" ProgID="Equation.3" ShapeID="_x0000_i1210" DrawAspect="Content" ObjectID="_1628922776" r:id="rId373"/>
         </w:object>
       </w:r>
       <w:r>
@@ -3786,7 +3791,7 @@
           <v:shape id="_x0000_i1211" type="#_x0000_t75" style="width:2in;height:42.75pt" o:ole="">
             <v:imagedata r:id="rId374" o:title=""/>
           </v:shape>
-          <o:OLEObject Type="Embed" ProgID="Equation.3" ShapeID="_x0000_i1211" DrawAspect="Content" ObjectID="_1628868762" r:id="rId375"/>
+          <o:OLEObject Type="Embed" ProgID="Equation.3" ShapeID="_x0000_i1211" DrawAspect="Content" ObjectID="_1628922777" r:id="rId375"/>
         </w:object>
       </w:r>
       <w:r>
@@ -3835,7 +3840,7 @@
           <v:shape id="_x0000_i1212" type="#_x0000_t75" style="width:143.25pt;height:42.75pt" o:ole="">
             <v:imagedata r:id="rId376" o:title=""/>
           </v:shape>
-          <o:OLEObject Type="Embed" ProgID="Equation.3" ShapeID="_x0000_i1212" DrawAspect="Content" ObjectID="_1628868763" r:id="rId377"/>
+          <o:OLEObject Type="Embed" ProgID="Equation.3" ShapeID="_x0000_i1212" DrawAspect="Content" ObjectID="_1628922778" r:id="rId377"/>
         </w:object>
       </w:r>
       <w:r>
@@ -3908,7 +3913,7 @@
           <v:shape id="_x0000_i1213" type="#_x0000_t75" style="width:39.75pt;height:18.75pt" o:ole="">
             <v:imagedata r:id="rId378" o:title=""/>
           </v:shape>
-          <o:OLEObject Type="Embed" ProgID="Equation.3" ShapeID="_x0000_i1213" DrawAspect="Content" ObjectID="_1628868764" r:id="rId379"/>
+          <o:OLEObject Type="Embed" ProgID="Equation.3" ShapeID="_x0000_i1213" DrawAspect="Content" ObjectID="_1628922779" r:id="rId379"/>
         </w:object>
       </w:r>
       <w:r>
@@ -3925,7 +3930,7 @@
           <v:shape id="_x0000_i1214" type="#_x0000_t75" style="width:45.75pt;height:36pt" o:ole="">
             <v:imagedata r:id="rId380" o:title=""/>
           </v:shape>
-          <o:OLEObject Type="Embed" ProgID="Equation.3" ShapeID="_x0000_i1214" DrawAspect="Content" ObjectID="_1628868765" r:id="rId381"/>
+          <o:OLEObject Type="Embed" ProgID="Equation.3" ShapeID="_x0000_i1214" DrawAspect="Content" ObjectID="_1628922780" r:id="rId381"/>
         </w:object>
       </w:r>
       <w:r>
@@ -3939,7 +3944,7 @@
           <v:shape id="_x0000_i1215" type="#_x0000_t75" style="width:45.75pt;height:36pt" o:ole="">
             <v:imagedata r:id="rId382" o:title=""/>
           </v:shape>
-          <o:OLEObject Type="Embed" ProgID="Equation.3" ShapeID="_x0000_i1215" DrawAspect="Content" ObjectID="_1628868766" r:id="rId383"/>
+          <o:OLEObject Type="Embed" ProgID="Equation.3" ShapeID="_x0000_i1215" DrawAspect="Content" ObjectID="_1628922781" r:id="rId383"/>
         </w:object>
       </w:r>
       <w:r>
@@ -3953,7 +3958,7 @@
           <v:shape id="_x0000_i1216" type="#_x0000_t75" style="width:45.75pt;height:38.25pt" o:ole="">
             <v:imagedata r:id="rId384" o:title=""/>
           </v:shape>
-          <o:OLEObject Type="Embed" ProgID="Equation.3" ShapeID="_x0000_i1216" DrawAspect="Content" ObjectID="_1628868767" r:id="rId385"/>
+          <o:OLEObject Type="Embed" ProgID="Equation.3" ShapeID="_x0000_i1216" DrawAspect="Content" ObjectID="_1628922782" r:id="rId385"/>
         </w:object>
       </w:r>
       <w:r>
@@ -3967,7 +3972,7 @@
           <v:shape id="_x0000_i1217" type="#_x0000_t75" style="width:41.25pt;height:18.75pt" o:ole="">
             <v:imagedata r:id="rId386" o:title=""/>
           </v:shape>
-          <o:OLEObject Type="Embed" ProgID="Equation.3" ShapeID="_x0000_i1217" DrawAspect="Content" ObjectID="_1628868768" r:id="rId387"/>
+          <o:OLEObject Type="Embed" ProgID="Equation.3" ShapeID="_x0000_i1217" DrawAspect="Content" ObjectID="_1628922783" r:id="rId387"/>
         </w:object>
       </w:r>
       <w:r>
@@ -3981,7 +3986,7 @@
           <v:shape id="_x0000_i1218" type="#_x0000_t75" style="width:18pt;height:21pt" o:ole="">
             <v:imagedata r:id="rId388" o:title=""/>
           </v:shape>
-          <o:OLEObject Type="Embed" ProgID="Equation.3" ShapeID="_x0000_i1218" DrawAspect="Content" ObjectID="_1628868769" r:id="rId389"/>
+          <o:OLEObject Type="Embed" ProgID="Equation.3" ShapeID="_x0000_i1218" DrawAspect="Content" ObjectID="_1628922784" r:id="rId389"/>
         </w:object>
       </w:r>
       <w:r>
@@ -4022,7 +4027,7 @@
           <v:shape id="_x0000_i1219" type="#_x0000_t75" style="width:12pt;height:12.75pt" o:ole="">
             <v:imagedata r:id="rId390" o:title=""/>
           </v:shape>
-          <o:OLEObject Type="Embed" ProgID="Equation.3" ShapeID="_x0000_i1219" DrawAspect="Content" ObjectID="_1628868770" r:id="rId391"/>
+          <o:OLEObject Type="Embed" ProgID="Equation.3" ShapeID="_x0000_i1219" DrawAspect="Content" ObjectID="_1628922785" r:id="rId391"/>
         </w:object>
       </w:r>
       <w:r>
@@ -4036,7 +4041,7 @@
           <v:shape id="_x0000_i1220" type="#_x0000_t75" style="width:342.75pt;height:47.25pt" o:ole="">
             <v:imagedata r:id="rId392" o:title=""/>
           </v:shape>
-          <o:OLEObject Type="Embed" ProgID="Equation.3" ShapeID="_x0000_i1220" DrawAspect="Content" ObjectID="_1628868771" r:id="rId393"/>
+          <o:OLEObject Type="Embed" ProgID="Equation.3" ShapeID="_x0000_i1220" DrawAspect="Content" ObjectID="_1628922786" r:id="rId393"/>
         </w:object>
       </w:r>
       <w:r>
@@ -4068,7 +4073,7 @@
           <v:shape id="_x0000_i1221" type="#_x0000_t75" style="width:12pt;height:12pt" o:ole="">
             <v:imagedata r:id="rId394" o:title=""/>
           </v:shape>
-          <o:OLEObject Type="Embed" ProgID="Equation.3" ShapeID="_x0000_i1221" DrawAspect="Content" ObjectID="_1628868772" r:id="rId395"/>
+          <o:OLEObject Type="Embed" ProgID="Equation.3" ShapeID="_x0000_i1221" DrawAspect="Content" ObjectID="_1628922787" r:id="rId395"/>
         </w:object>
       </w:r>
       <w:r>
@@ -4082,7 +4087,7 @@
           <v:shape id="_x0000_i1222" type="#_x0000_t75" style="width:12.75pt;height:15pt" o:ole="">
             <v:imagedata r:id="rId396" o:title=""/>
           </v:shape>
-          <o:OLEObject Type="Embed" ProgID="Equation.3" ShapeID="_x0000_i1222" DrawAspect="Content" ObjectID="_1628868773" r:id="rId397"/>
+          <o:OLEObject Type="Embed" ProgID="Equation.3" ShapeID="_x0000_i1222" DrawAspect="Content" ObjectID="_1628922788" r:id="rId397"/>
         </w:object>
       </w:r>
       <w:r>
@@ -4096,7 +4101,7 @@
           <v:shape id="_x0000_i1223" type="#_x0000_t75" style="width:12pt;height:12pt" o:ole="">
             <v:imagedata r:id="rId398" o:title=""/>
           </v:shape>
-          <o:OLEObject Type="Embed" ProgID="Equation.3" ShapeID="_x0000_i1223" DrawAspect="Content" ObjectID="_1628868774" r:id="rId399"/>
+          <o:OLEObject Type="Embed" ProgID="Equation.3" ShapeID="_x0000_i1223" DrawAspect="Content" ObjectID="_1628922789" r:id="rId399"/>
         </w:object>
       </w:r>
       <w:r>
@@ -4124,7 +4129,7 @@
           <v:shape id="_x0000_i1224" type="#_x0000_t75" style="width:333.75pt;height:42.75pt" o:ole="">
             <v:imagedata r:id="rId400" o:title=""/>
           </v:shape>
-          <o:OLEObject Type="Embed" ProgID="Equation.3" ShapeID="_x0000_i1224" DrawAspect="Content" ObjectID="_1628868775" r:id="rId401"/>
+          <o:OLEObject Type="Embed" ProgID="Equation.3" ShapeID="_x0000_i1224" DrawAspect="Content" ObjectID="_1628922790" r:id="rId401"/>
         </w:object>
       </w:r>
       <w:r>
@@ -4149,7 +4154,7 @@
           <v:shape id="_x0000_i1225" type="#_x0000_t75" style="width:326.25pt;height:42.75pt" o:ole="">
             <v:imagedata r:id="rId402" o:title=""/>
           </v:shape>
-          <o:OLEObject Type="Embed" ProgID="Equation.3" ShapeID="_x0000_i1225" DrawAspect="Content" ObjectID="_1628868776" r:id="rId403"/>
+          <o:OLEObject Type="Embed" ProgID="Equation.3" ShapeID="_x0000_i1225" DrawAspect="Content" ObjectID="_1628922791" r:id="rId403"/>
         </w:object>
       </w:r>
       <w:r>
@@ -4171,7 +4176,7 @@
           <v:shape id="_x0000_i1226" type="#_x0000_t75" style="width:327pt;height:42.75pt" o:ole="">
             <v:imagedata r:id="rId404" o:title=""/>
           </v:shape>
-          <o:OLEObject Type="Embed" ProgID="Equation.3" ShapeID="_x0000_i1226" DrawAspect="Content" ObjectID="_1628868777" r:id="rId405"/>
+          <o:OLEObject Type="Embed" ProgID="Equation.3" ShapeID="_x0000_i1226" DrawAspect="Content" ObjectID="_1628922792" r:id="rId405"/>
         </w:object>
       </w:r>
       <w:r>
@@ -4192,8 +4197,6 @@
         </w:rPr>
         <w:t>.</w:t>
       </w:r>
-      <w:bookmarkStart w:id="0" w:name="_GoBack"/>
-      <w:bookmarkEnd w:id="0"/>
     </w:p>
     <w:sectPr>
       <w:footerReference w:type="even" r:id="rId406"/>
@@ -4298,7 +4301,7 @@
         <w:rStyle w:val="af6"/>
         <w:noProof/>
       </w:rPr>
-      <w:t>9</w:t>
+      <w:t>6</w:t>
     </w:r>
     <w:r>
       <w:rPr>

</xml_diff>